<commit_message>
Reihenfolge geändert; Abstract hinzugefügt
</commit_message>
<xml_diff>
--- a/Artikel/Graph_Artikel.docx
+++ b/Artikel/Graph_Artikel.docx
@@ -93,6 +93,70 @@
       <w:pPr>
         <w:pStyle w:val="Body 2"/>
         <w:bidi w:val="0"/>
+      </w:pPr>
+    </w:p>
+    <w:p>
+      <w:pPr>
+        <w:pStyle w:val="Heading"/>
+        <w:rPr>
+          <w:b w:val="1"/>
+          <w:bCs w:val="1"/>
+        </w:rPr>
+      </w:pPr>
+      <w:r>
+        <w:rPr>
+          <w:b w:val="1"/>
+          <w:bCs w:val="1"/>
+          <w:rtl w:val="0"/>
+          <w:lang w:val="de-DE"/>
+        </w:rPr>
+        <w:t>Abstract</w:t>
+      </w:r>
+    </w:p>
+    <w:p>
+      <w:pPr>
+        <w:pStyle w:val="Body 2"/>
+        <w:ind w:left="720"/>
+        <w:rPr>
+          <w:i w:val="1"/>
+          <w:iCs w:val="1"/>
+        </w:rPr>
+      </w:pPr>
+      <w:r>
+        <w:rPr>
+          <w:i w:val="1"/>
+          <w:iCs w:val="1"/>
+          <w:rtl w:val="0"/>
+          <w:lang w:val="de-DE"/>
+        </w:rPr>
+        <w:t>In diesem Artikel wird - am Beispiel des Algorithmus von Dijkstra - eine Python-Bibliothek vorgestellt, um ungerichtete Graphen zu verwalten. Die Knoten und Kanten k</w:t>
+      </w:r>
+      <w:r>
+        <w:rPr>
+          <w:i w:val="1"/>
+          <w:iCs w:val="1"/>
+          <w:rtl w:val="0"/>
+          <w:lang w:val="de-DE"/>
+        </w:rPr>
+        <w:t>ö</w:t>
+      </w:r>
+      <w:r>
+        <w:rPr>
+          <w:i w:val="1"/>
+          <w:iCs w:val="1"/>
+          <w:rtl w:val="0"/>
+          <w:lang w:val="de-DE"/>
+        </w:rPr>
+        <w:t>nnen mit beliebigen, beliebig-vielen Attributen versehen werden.</w:t>
+      </w:r>
+    </w:p>
+    <w:p>
+      <w:pPr>
+        <w:pStyle w:val="Heading"/>
+        <w:rPr>
+          <w:b w:val="1"/>
+          <w:bCs w:val="1"/>
+        </w:rPr>
       </w:pPr>
     </w:p>
     <w:p>
@@ -1983,11 +2047,77 @@
         <w:pStyle w:val="Body"/>
         <w:bidi w:val="0"/>
       </w:pPr>
-      <w:r>
-        <w:rPr>
-          <w:rtl w:val="0"/>
-        </w:rPr>
-        <w:t>In dem Beispiel</w:t>
+    </w:p>
+    <w:p>
+      <w:pPr>
+        <w:pStyle w:val="Body"/>
+        <w:bidi w:val="0"/>
+      </w:pPr>
+      <w:r>
+        <w:rPr>
+          <w:rtl w:val="0"/>
+        </w:rPr>
+        <w:t>Um sp</w:t>
+      </w:r>
+      <w:r>
+        <w:rPr>
+          <w:rtl w:val="0"/>
+        </w:rPr>
+        <w:t>ä</w:t>
+      </w:r>
+      <w:r>
+        <w:rPr>
+          <w:rtl w:val="0"/>
+        </w:rPr>
+        <w:t>ter auf der Basis eines Stadtplans k</w:t>
+      </w:r>
+      <w:r>
+        <w:rPr>
+          <w:rtl w:val="0"/>
+        </w:rPr>
+        <w:t>ü</w:t>
+      </w:r>
+      <w:r>
+        <w:rPr>
+          <w:rtl w:val="0"/>
+        </w:rPr>
+        <w:t>rzeste Verbindungen zu finden, muss man in eine neuen (leeren) Graphen zun</w:t>
+      </w:r>
+      <w:r>
+        <w:rPr>
+          <w:rtl w:val="0"/>
+        </w:rPr>
+        <w:t>ä</w:t>
+      </w:r>
+      <w:r>
+        <w:rPr>
+          <w:rtl w:val="0"/>
+        </w:rPr>
+        <w:t>chst St</w:t>
+      </w:r>
+      <w:r>
+        <w:rPr>
+          <w:rtl w:val="0"/>
+        </w:rPr>
+        <w:t>ä</w:t>
+      </w:r>
+      <w:r>
+        <w:rPr>
+          <w:rtl w:val="0"/>
+        </w:rPr>
+        <w:t>dte als Knoten einf</w:t>
+      </w:r>
+      <w:r>
+        <w:rPr>
+          <w:rtl w:val="0"/>
+        </w:rPr>
+        <w:t>ü</w:t>
+      </w:r>
+      <w:r>
+        <w:rPr>
+          <w:rtl w:val="0"/>
+        </w:rPr>
+        <w:t>gen. Das kann z.B. schrittweise erfolgen:</w:t>
       </w:r>
       <w:r>
         <mc:AlternateContent>
@@ -2001,7 +2131,7 @@
                 <wp:positionV relativeFrom="line">
                   <wp:posOffset>193039</wp:posOffset>
                 </wp:positionV>
-                <wp:extent cx="5727700" cy="895906"/>
+                <wp:extent cx="5727700" cy="848162"/>
                 <wp:effectExtent l="0" t="0" r="0" b="0"/>
                 <wp:wrapTopAndBottom distT="152400" distB="152400"/>
                 <wp:docPr id="1073741825" name="officeArt object" descr="import nrw_graph as ng…"/>
@@ -2013,7 +2143,7 @@
                       <wps:spPr>
                         <a:xfrm>
                           <a:off x="0" y="0"/>
-                          <a:ext cx="5727700" cy="895906"/>
+                          <a:ext cx="5727700" cy="848162"/>
                         </a:xfrm>
                         <a:prstGeom prst="rect">
                           <a:avLst/>
@@ -2089,7 +2219,7 @@
                                 <w:rtl w:val="0"/>
                                 <w:lang w:val="de-DE"/>
                               </w:rPr>
-                              <w:t>MeinGraph.fuegeKnotenHinzu("HalloPython")</w:t>
+                              <w:t>MeinGraph.fuegeKnotenHinzu("A")</w:t>
                             </w:r>
                           </w:p>
                           <w:p>
@@ -2111,7 +2241,7 @@
                                 <w:rtl w:val="0"/>
                                 <w:lang w:val="de-DE"/>
                               </w:rPr>
-                              <w:t>MeinGraph.fuegeKnotenHinzu(True)</w:t>
+                              <w:t>MeinGraph.fuegeKnotenHinzu("B")</w:t>
                             </w:r>
                           </w:p>
                           <w:p>
@@ -2128,7 +2258,36 @@
                                 <w:rtl w:val="0"/>
                                 <w:lang w:val="de-DE"/>
                               </w:rPr>
-                              <w:t>MeinGraph.fuegeKnotenHinzu(42)</w:t>
+                              <w:t>MeinGraph.fuegeKnotenHinzu(</w:t>
+                            </w:r>
+                            <w:r>
+                              <w:rPr>
+                                <w:rFonts w:ascii="Liberation Mono" w:hAnsi="Liberation Mono" w:hint="default"/>
+                                <w:sz w:val="18"/>
+                                <w:szCs w:val="18"/>
+                                <w:rtl w:val="0"/>
+                                <w:lang w:val="de-DE"/>
+                              </w:rPr>
+                              <w:t>“</w:t>
+                            </w:r>
+                            <w:r>
+                              <w:rPr>
+                                <w:rFonts w:ascii="Liberation Mono" w:hAnsi="Liberation Mono"/>
+                                <w:sz w:val="18"/>
+                                <w:szCs w:val="18"/>
+                                <w:rtl w:val="0"/>
+                                <w:lang w:val="de-DE"/>
+                              </w:rPr>
+                              <w:t>C</w:t>
+                            </w:r>
+                            <w:r>
+                              <w:rPr>
+                                <w:rFonts w:ascii="Liberation Mono" w:hAnsi="Liberation Mono"/>
+                                <w:sz w:val="18"/>
+                                <w:szCs w:val="18"/>
+                                <w:rtl w:val="0"/>
+                              </w:rPr>
+                              <w:t>")</w:t>
                             </w:r>
                           </w:p>
                         </w:txbxContent>
@@ -2144,7 +2303,7 @@
           </mc:Choice>
           <mc:Fallback>
             <w:pict>
-              <v:shape id="_x0000_s1026" type="#_x0000_t202" style="visibility:visible;position:absolute;margin-left:-0.5pt;margin-top:15.2pt;width:451.0pt;height:70.5pt;z-index:251659264;mso-position-horizontal:absolute;mso-position-horizontal-relative:margin;mso-position-vertical:absolute;mso-position-vertical-relative:line;mso-wrap-distance-left:12.0pt;mso-wrap-distance-top:12.0pt;mso-wrap-distance-right:12.0pt;mso-wrap-distance-bottom:12.0pt;">
+              <v:shape id="_x0000_s1026" type="#_x0000_t202" style="visibility:visible;position:absolute;margin-left:-0.5pt;margin-top:15.2pt;width:451.0pt;height:66.8pt;z-index:251659264;mso-position-horizontal:absolute;mso-position-horizontal-relative:margin;mso-position-vertical:absolute;mso-position-vertical-relative:line;mso-wrap-distance-left:12.0pt;mso-wrap-distance-top:12.0pt;mso-wrap-distance-right:12.0pt;mso-wrap-distance-bottom:12.0pt;">
                 <v:fill on="f"/>
                 <v:stroke on="f" weight="1.0pt" dashstyle="solid" endcap="flat" miterlimit="400.0%" joinstyle="miter" linestyle="single" startarrow="none" startarrowwidth="medium" startarrowlength="medium" endarrow="none" endarrowwidth="medium" endarrowlength="medium"/>
                 <v:textbox>
@@ -2211,7 +2370,7 @@
                           <w:rtl w:val="0"/>
                           <w:lang w:val="de-DE"/>
                         </w:rPr>
-                        <w:t>MeinGraph.fuegeKnotenHinzu("HalloPython")</w:t>
+                        <w:t>MeinGraph.fuegeKnotenHinzu("A")</w:t>
                       </w:r>
                     </w:p>
                     <w:p>
@@ -2233,7 +2392,7 @@
                           <w:rtl w:val="0"/>
                           <w:lang w:val="de-DE"/>
                         </w:rPr>
-                        <w:t>MeinGraph.fuegeKnotenHinzu(True)</w:t>
+                        <w:t>MeinGraph.fuegeKnotenHinzu("B")</w:t>
                       </w:r>
                     </w:p>
                     <w:p>
@@ -2250,7 +2409,36 @@
                           <w:rtl w:val="0"/>
                           <w:lang w:val="de-DE"/>
                         </w:rPr>
-                        <w:t>MeinGraph.fuegeKnotenHinzu(42)</w:t>
+                        <w:t>MeinGraph.fuegeKnotenHinzu(</w:t>
+                      </w:r>
+                      <w:r>
+                        <w:rPr>
+                          <w:rFonts w:ascii="Liberation Mono" w:hAnsi="Liberation Mono" w:hint="default"/>
+                          <w:sz w:val="18"/>
+                          <w:szCs w:val="18"/>
+                          <w:rtl w:val="0"/>
+                          <w:lang w:val="de-DE"/>
+                        </w:rPr>
+                        <w:t>“</w:t>
+                      </w:r>
+                      <w:r>
+                        <w:rPr>
+                          <w:rFonts w:ascii="Liberation Mono" w:hAnsi="Liberation Mono"/>
+                          <w:sz w:val="18"/>
+                          <w:szCs w:val="18"/>
+                          <w:rtl w:val="0"/>
+                          <w:lang w:val="de-DE"/>
+                        </w:rPr>
+                        <w:t>C</w:t>
+                      </w:r>
+                      <w:r>
+                        <w:rPr>
+                          <w:rFonts w:ascii="Liberation Mono" w:hAnsi="Liberation Mono"/>
+                          <w:sz w:val="18"/>
+                          <w:szCs w:val="18"/>
+                          <w:rtl w:val="0"/>
+                        </w:rPr>
+                        <w:t>")</w:t>
                       </w:r>
                     </w:p>
                   </w:txbxContent>
@@ -2261,23 +2449,17 @@
           </mc:Fallback>
         </mc:AlternateContent>
       </w:r>
-      <w:r>
-        <w:rPr>
-          <w:rtl w:val="0"/>
-        </w:rPr>
-        <w:t xml:space="preserve"> </w:t>
-      </w:r>
-    </w:p>
-    <w:p>
-      <w:pPr>
-        <w:pStyle w:val="Body"/>
-        <w:bidi w:val="0"/>
-      </w:pPr>
-      <w:r>
-        <w:rPr>
-          <w:rtl w:val="0"/>
-        </w:rPr>
-        <w:t xml:space="preserve">wird der String  </w:t>
+    </w:p>
+    <w:p>
+      <w:pPr>
+        <w:pStyle w:val="Body"/>
+        <w:bidi w:val="0"/>
+      </w:pPr>
+      <w:r>
+        <w:rPr>
+          <w:rtl w:val="0"/>
+        </w:rPr>
+        <w:t xml:space="preserve">Dabei werden alle (neuen) Knoten mit einem Attribut </w:t>
       </w:r>
       <w:r>
         <w:rPr>
@@ -2285,114 +2467,30 @@
           <w:rtl w:val="0"/>
           <w:lang w:val="de-DE"/>
         </w:rPr>
-        <w:t>"HalloPython"</w:t>
-      </w:r>
-      <w:r>
-        <w:rPr>
-          <w:rtl w:val="0"/>
-        </w:rPr>
-        <w:t xml:space="preserve">, der boolsche Wert </w:t>
-      </w:r>
-      <w:r>
-        <w:rPr>
-          <w:rFonts w:ascii="Liberation Mono" w:hAnsi="Liberation Mono"/>
-          <w:rtl w:val="0"/>
-          <w:lang w:val="de-DE"/>
-        </w:rPr>
-        <w:t>True</w:t>
-      </w:r>
-      <w:r>
-        <w:rPr>
-          <w:rtl w:val="0"/>
-        </w:rPr>
-        <w:t xml:space="preserve"> und die Zahl </w:t>
-      </w:r>
-      <w:r>
-        <w:rPr>
-          <w:rFonts w:ascii="Liberation Mono" w:hAnsi="Liberation Mono"/>
-          <w:rtl w:val="0"/>
-          <w:lang w:val="de-DE"/>
-        </w:rPr>
-        <w:t>42</w:t>
-      </w:r>
-      <w:r>
-        <w:rPr>
-          <w:rtl w:val="0"/>
-        </w:rPr>
-        <w:t xml:space="preserve"> dem zun</w:t>
-      </w:r>
-      <w:r>
-        <w:rPr>
-          <w:rtl w:val="0"/>
-        </w:rPr>
-        <w:t>ä</w:t>
-      </w:r>
-      <w:r>
-        <w:rPr>
-          <w:rtl w:val="0"/>
-        </w:rPr>
-        <w:t>chst leeren Graphen hinzugef</w:t>
-      </w:r>
-      <w:r>
-        <w:rPr>
-          <w:rtl w:val="0"/>
-        </w:rPr>
-        <w:t>ü</w:t>
-      </w:r>
-      <w:r>
-        <w:rPr>
-          <w:rtl w:val="0"/>
-        </w:rPr>
-        <w:t xml:space="preserve">gt. Dabei werden alle (neuen) Knoten mit einem Attribut </w:t>
-      </w:r>
-      <w:r>
-        <w:rPr>
-          <w:rFonts w:ascii="Liberation Mono" w:hAnsi="Liberation Mono"/>
-          <w:rtl w:val="0"/>
-          <w:lang w:val="de-DE"/>
-        </w:rPr>
         <w:t>'besucht'</w:t>
       </w:r>
       <w:r>
         <w:rPr>
           <w:rtl w:val="0"/>
         </w:rPr>
-        <w:t xml:space="preserve"> als unbesucht gekennzeichnet.</w:t>
-      </w:r>
-    </w:p>
-    <w:p>
-      <w:pPr>
-        <w:pStyle w:val="Body"/>
-        <w:bidi w:val="0"/>
-      </w:pPr>
-    </w:p>
-    <w:p>
-      <w:pPr>
-        <w:pStyle w:val="Body"/>
-        <w:bidi w:val="0"/>
-      </w:pPr>
-      <w:r>
-        <w:rPr>
-          <w:rtl w:val="0"/>
-        </w:rPr>
-        <w:t>Jeder Knoten kann beliebig viele beliebige Attribute bekommen, wobei Attribute mit Hilfe von Namen spezifiziert werden:</w:t>
+        <w:t xml:space="preserve"> als unbesucht gekennzeichnet. Der Aufruf</w:t>
       </w:r>
       <w:r>
         <mc:AlternateContent>
           <mc:Choice Requires="wps">
             <w:drawing xmlns:a="http://schemas.openxmlformats.org/drawingml/2006/main">
-              <wp:anchor distT="152400" distB="152400" distL="152400" distR="152400" simplePos="0" relativeHeight="251660288" behindDoc="0" locked="0" layoutInCell="1" allowOverlap="1">
+              <wp:anchor distT="152400" distB="152400" distL="152400" distR="152400" simplePos="0" relativeHeight="251669504" behindDoc="0" locked="0" layoutInCell="1" allowOverlap="1">
                 <wp:simplePos x="0" y="0"/>
                 <wp:positionH relativeFrom="margin">
                   <wp:posOffset>-6350</wp:posOffset>
                 </wp:positionH>
                 <wp:positionV relativeFrom="line">
-                  <wp:posOffset>205740</wp:posOffset>
+                  <wp:posOffset>194818</wp:posOffset>
                 </wp:positionV>
-                <wp:extent cx="5727700" cy="464424"/>
+                <wp:extent cx="5727700" cy="296665"/>
                 <wp:effectExtent l="0" t="0" r="0" b="0"/>
                 <wp:wrapTopAndBottom distT="152400" distB="152400"/>
-                <wp:docPr id="1073741826" name="officeArt object" descr="MeinGraph.setKnotenAttribut(42, &quot;schoenheit&quot;, &quot;Toll&quot;)…"/>
+                <wp:docPr id="1073741826" name="officeArt object" descr="MeinGraph.getKnotenAttribute(“A&quot;)"/>
                 <wp:cNvGraphicFramePr/>
                 <a:graphic xmlns:a="http://schemas.openxmlformats.org/drawingml/2006/main">
                   <a:graphicData uri="http://schemas.microsoft.com/office/word/2010/wordprocessingShape">
@@ -2401,409 +2499,7 @@
                       <wps:spPr>
                         <a:xfrm>
                           <a:off x="0" y="0"/>
-                          <a:ext cx="5727700" cy="464424"/>
-                        </a:xfrm>
-                        <a:prstGeom prst="rect">
-                          <a:avLst/>
-                        </a:prstGeom>
-                        <a:noFill/>
-                        <a:ln w="12700" cap="flat">
-                          <a:noFill/>
-                          <a:miter lim="400000"/>
-                        </a:ln>
-                        <a:effectLst/>
-                      </wps:spPr>
-                      <wps:txbx>
-                        <w:txbxContent>
-                          <w:p>
-                            <w:pPr>
-                              <w:pStyle w:val="Body"/>
-                              <w:shd w:val="clear" w:color="auto" w:fill="eaeaea"/>
-                              <w:spacing w:line="288" w:lineRule="auto"/>
-                              <w:rPr>
-                                <w:rFonts w:ascii="Liberation Mono" w:cs="Liberation Mono" w:hAnsi="Liberation Mono" w:eastAsia="Liberation Mono"/>
-                                <w:sz w:val="18"/>
-                                <w:szCs w:val="18"/>
-                              </w:rPr>
-                            </w:pPr>
-                            <w:r>
-                              <w:rPr>
-                                <w:rFonts w:ascii="Liberation Mono" w:hAnsi="Liberation Mono"/>
-                                <w:sz w:val="18"/>
-                                <w:szCs w:val="18"/>
-                                <w:rtl w:val="0"/>
-                                <w:lang w:val="de-DE"/>
-                              </w:rPr>
-                              <w:t>MeinGraph.setKnotenAttribut(42, "schoenheit", "Toll")</w:t>
-                            </w:r>
-                          </w:p>
-                          <w:p>
-                            <w:pPr>
-                              <w:pStyle w:val="Body"/>
-                              <w:shd w:val="clear" w:color="auto" w:fill="eaeaea"/>
-                              <w:spacing w:line="288" w:lineRule="auto"/>
-                            </w:pPr>
-                            <w:r>
-                              <w:rPr>
-                                <w:rFonts w:ascii="Liberation Mono" w:hAnsi="Liberation Mono"/>
-                                <w:sz w:val="18"/>
-                                <w:szCs w:val="18"/>
-                                <w:rtl w:val="0"/>
-                                <w:lang w:val="de-DE"/>
-                              </w:rPr>
-                              <w:t>MeinGraph.setKnotenAttribut("HalloPython", "wert", -5)</w:t>
-                            </w:r>
-                          </w:p>
-                        </w:txbxContent>
-                      </wps:txbx>
-                      <wps:bodyPr wrap="square" lIns="50800" tIns="50800" rIns="50800" bIns="50800" numCol="1" anchor="t">
-                        <a:noAutofit/>
-                      </wps:bodyPr>
-                    </wps:wsp>
-                  </a:graphicData>
-                </a:graphic>
-              </wp:anchor>
-            </w:drawing>
-          </mc:Choice>
-          <mc:Fallback>
-            <w:pict>
-              <v:shape id="_x0000_s1027" type="#_x0000_t202" style="visibility:visible;position:absolute;margin-left:-0.5pt;margin-top:16.2pt;width:451.0pt;height:36.6pt;z-index:251660288;mso-position-horizontal:absolute;mso-position-horizontal-relative:margin;mso-position-vertical:absolute;mso-position-vertical-relative:line;mso-wrap-distance-left:12.0pt;mso-wrap-distance-top:12.0pt;mso-wrap-distance-right:12.0pt;mso-wrap-distance-bottom:12.0pt;">
-                <v:fill on="f"/>
-                <v:stroke on="f" weight="1.0pt" dashstyle="solid" endcap="flat" miterlimit="400.0%" joinstyle="miter" linestyle="single" startarrow="none" startarrowwidth="medium" startarrowlength="medium" endarrow="none" endarrowwidth="medium" endarrowlength="medium"/>
-                <v:textbox>
-                  <w:txbxContent>
-                    <w:p>
-                      <w:pPr>
-                        <w:pStyle w:val="Body"/>
-                        <w:shd w:val="clear" w:color="auto" w:fill="eaeaea"/>
-                        <w:spacing w:line="288" w:lineRule="auto"/>
-                        <w:rPr>
-                          <w:rFonts w:ascii="Liberation Mono" w:cs="Liberation Mono" w:hAnsi="Liberation Mono" w:eastAsia="Liberation Mono"/>
-                          <w:sz w:val="18"/>
-                          <w:szCs w:val="18"/>
-                        </w:rPr>
-                      </w:pPr>
-                      <w:r>
-                        <w:rPr>
-                          <w:rFonts w:ascii="Liberation Mono" w:hAnsi="Liberation Mono"/>
-                          <w:sz w:val="18"/>
-                          <w:szCs w:val="18"/>
-                          <w:rtl w:val="0"/>
-                          <w:lang w:val="de-DE"/>
-                        </w:rPr>
-                        <w:t>MeinGraph.setKnotenAttribut(42, "schoenheit", "Toll")</w:t>
-                      </w:r>
-                    </w:p>
-                    <w:p>
-                      <w:pPr>
-                        <w:pStyle w:val="Body"/>
-                        <w:shd w:val="clear" w:color="auto" w:fill="eaeaea"/>
-                        <w:spacing w:line="288" w:lineRule="auto"/>
-                      </w:pPr>
-                      <w:r>
-                        <w:rPr>
-                          <w:rFonts w:ascii="Liberation Mono" w:hAnsi="Liberation Mono"/>
-                          <w:sz w:val="18"/>
-                          <w:szCs w:val="18"/>
-                          <w:rtl w:val="0"/>
-                          <w:lang w:val="de-DE"/>
-                        </w:rPr>
-                        <w:t>MeinGraph.setKnotenAttribut("HalloPython", "wert", -5)</w:t>
-                      </w:r>
-                    </w:p>
-                  </w:txbxContent>
-                </v:textbox>
-                <w10:wrap type="topAndBottom" side="bothSides" anchorx="margin"/>
-              </v:shape>
-            </w:pict>
-          </mc:Fallback>
-        </mc:AlternateContent>
-      </w:r>
-    </w:p>
-    <w:p>
-      <w:pPr>
-        <w:pStyle w:val="Body"/>
-        <w:bidi w:val="0"/>
-      </w:pPr>
-      <w:r>
-        <w:rPr>
-          <w:rtl w:val="0"/>
-        </w:rPr>
-        <w:t>Man kann auch einem Knoten bereits beim Hinzuf</w:t>
-      </w:r>
-      <w:r>
-        <w:rPr>
-          <w:rtl w:val="0"/>
-        </w:rPr>
-        <w:t>ü</w:t>
-      </w:r>
-      <w:r>
-        <w:rPr>
-          <w:rtl w:val="0"/>
-        </w:rPr>
-        <w:t>gen gew</w:t>
-      </w:r>
-      <w:r>
-        <w:rPr>
-          <w:rtl w:val="0"/>
-        </w:rPr>
-        <w:t>ü</w:t>
-      </w:r>
-      <w:r>
-        <w:rPr>
-          <w:rtl w:val="0"/>
-        </w:rPr>
-        <w:t>nschte Attribute mitgeben:</w:t>
-      </w:r>
-      <w:r>
-        <mc:AlternateContent>
-          <mc:Choice Requires="wps">
-            <w:drawing xmlns:a="http://schemas.openxmlformats.org/drawingml/2006/main">
-              <wp:anchor distT="152400" distB="152400" distL="152400" distR="152400" simplePos="0" relativeHeight="251661312" behindDoc="0" locked="0" layoutInCell="1" allowOverlap="1">
-                <wp:simplePos x="0" y="0"/>
-                <wp:positionH relativeFrom="margin">
-                  <wp:posOffset>-6350</wp:posOffset>
-                </wp:positionH>
-                <wp:positionV relativeFrom="line">
-                  <wp:posOffset>195579</wp:posOffset>
-                </wp:positionV>
-                <wp:extent cx="5727700" cy="525146"/>
-                <wp:effectExtent l="0" t="0" r="0" b="0"/>
-                <wp:wrapTopAndBottom distT="152400" distB="152400"/>
-                <wp:docPr id="1073741827" name="officeArt object" descr="MeinGraph.fuegeKnotenHinzu(“Erna&quot;,gewicht=55,…"/>
-                <wp:cNvGraphicFramePr/>
-                <a:graphic xmlns:a="http://schemas.openxmlformats.org/drawingml/2006/main">
-                  <a:graphicData uri="http://schemas.microsoft.com/office/word/2010/wordprocessingShape">
-                    <wps:wsp>
-                      <wps:cNvSpPr txBox="1"/>
-                      <wps:spPr>
-                        <a:xfrm>
-                          <a:off x="0" y="0"/>
-                          <a:ext cx="5727700" cy="525146"/>
-                        </a:xfrm>
-                        <a:prstGeom prst="rect">
-                          <a:avLst/>
-                        </a:prstGeom>
-                        <a:noFill/>
-                        <a:ln w="12700" cap="flat">
-                          <a:noFill/>
-                          <a:miter lim="400000"/>
-                        </a:ln>
-                        <a:effectLst/>
-                      </wps:spPr>
-                      <wps:txbx>
-                        <w:txbxContent>
-                          <w:p>
-                            <w:pPr>
-                              <w:pStyle w:val="Body"/>
-                              <w:shd w:val="clear" w:color="auto" w:fill="eaeaea"/>
-                              <w:spacing w:line="288" w:lineRule="auto"/>
-                              <w:rPr>
-                                <w:rFonts w:ascii="Liberation Mono" w:cs="Liberation Mono" w:hAnsi="Liberation Mono" w:eastAsia="Liberation Mono"/>
-                                <w:sz w:val="18"/>
-                                <w:szCs w:val="18"/>
-                              </w:rPr>
-                            </w:pPr>
-                            <w:r>
-                              <w:rPr>
-                                <w:rFonts w:ascii="Liberation Mono" w:hAnsi="Liberation Mono"/>
-                                <w:sz w:val="18"/>
-                                <w:szCs w:val="18"/>
-                                <w:rtl w:val="0"/>
-                                <w:lang w:val="de-DE"/>
-                              </w:rPr>
-                              <w:t>MeinGraph.fuegeKnotenHinzu(</w:t>
-                            </w:r>
-                            <w:r>
-                              <w:rPr>
-                                <w:rFonts w:ascii="Liberation Mono" w:hAnsi="Liberation Mono" w:hint="default"/>
-                                <w:sz w:val="18"/>
-                                <w:szCs w:val="18"/>
-                                <w:rtl w:val="0"/>
-                                <w:lang w:val="de-DE"/>
-                              </w:rPr>
-                              <w:t>“</w:t>
-                            </w:r>
-                            <w:r>
-                              <w:rPr>
-                                <w:rFonts w:ascii="Liberation Mono" w:hAnsi="Liberation Mono"/>
-                                <w:sz w:val="18"/>
-                                <w:szCs w:val="18"/>
-                                <w:rtl w:val="0"/>
-                                <w:lang w:val="de-DE"/>
-                              </w:rPr>
-                              <w:t>Erna",gewicht=55,</w:t>
-                            </w:r>
-                          </w:p>
-                          <w:p>
-                            <w:pPr>
-                              <w:pStyle w:val="Body"/>
-                              <w:shd w:val="clear" w:color="auto" w:fill="eaeaea"/>
-                              <w:spacing w:line="288" w:lineRule="auto"/>
-                            </w:pPr>
-                            <w:r>
-                              <w:rPr>
-                                <w:rFonts w:ascii="Liberation Mono" w:cs="Liberation Mono" w:hAnsi="Liberation Mono" w:eastAsia="Liberation Mono"/>
-                                <w:sz w:val="18"/>
-                                <w:szCs w:val="18"/>
-                                <w:rtl w:val="0"/>
-                              </w:rPr>
-                              <w:tab/>
-                              <w:tab/>
-                              <w:tab/>
-                              <w:tab/>
-                              <w:tab/>
-                              <w:tab/>
-                              <w:t xml:space="preserve">    </w:t>
-                            </w:r>
-                            <w:r>
-                              <w:rPr>
-                                <w:rFonts w:ascii="Liberation Mono" w:hAnsi="Liberation Mono"/>
-                                <w:sz w:val="18"/>
-                                <w:szCs w:val="18"/>
-                                <w:rtl w:val="0"/>
-                                <w:lang w:val="de-DE"/>
-                              </w:rPr>
-                              <w:t>wohnort="Hamburg")</w:t>
-                            </w:r>
-                          </w:p>
-                        </w:txbxContent>
-                      </wps:txbx>
-                      <wps:bodyPr wrap="square" lIns="50800" tIns="50800" rIns="50800" bIns="50800" numCol="1" anchor="t">
-                        <a:noAutofit/>
-                      </wps:bodyPr>
-                    </wps:wsp>
-                  </a:graphicData>
-                </a:graphic>
-              </wp:anchor>
-            </w:drawing>
-          </mc:Choice>
-          <mc:Fallback>
-            <w:pict>
-              <v:shape id="_x0000_s1028" type="#_x0000_t202" style="visibility:visible;position:absolute;margin-left:-0.5pt;margin-top:15.4pt;width:451.0pt;height:41.4pt;z-index:251661312;mso-position-horizontal:absolute;mso-position-horizontal-relative:margin;mso-position-vertical:absolute;mso-position-vertical-relative:line;mso-wrap-distance-left:12.0pt;mso-wrap-distance-top:12.0pt;mso-wrap-distance-right:12.0pt;mso-wrap-distance-bottom:12.0pt;">
-                <v:fill on="f"/>
-                <v:stroke on="f" weight="1.0pt" dashstyle="solid" endcap="flat" miterlimit="400.0%" joinstyle="miter" linestyle="single" startarrow="none" startarrowwidth="medium" startarrowlength="medium" endarrow="none" endarrowwidth="medium" endarrowlength="medium"/>
-                <v:textbox>
-                  <w:txbxContent>
-                    <w:p>
-                      <w:pPr>
-                        <w:pStyle w:val="Body"/>
-                        <w:shd w:val="clear" w:color="auto" w:fill="eaeaea"/>
-                        <w:spacing w:line="288" w:lineRule="auto"/>
-                        <w:rPr>
-                          <w:rFonts w:ascii="Liberation Mono" w:cs="Liberation Mono" w:hAnsi="Liberation Mono" w:eastAsia="Liberation Mono"/>
-                          <w:sz w:val="18"/>
-                          <w:szCs w:val="18"/>
-                        </w:rPr>
-                      </w:pPr>
-                      <w:r>
-                        <w:rPr>
-                          <w:rFonts w:ascii="Liberation Mono" w:hAnsi="Liberation Mono"/>
-                          <w:sz w:val="18"/>
-                          <w:szCs w:val="18"/>
-                          <w:rtl w:val="0"/>
-                          <w:lang w:val="de-DE"/>
-                        </w:rPr>
-                        <w:t>MeinGraph.fuegeKnotenHinzu(</w:t>
-                      </w:r>
-                      <w:r>
-                        <w:rPr>
-                          <w:rFonts w:ascii="Liberation Mono" w:hAnsi="Liberation Mono" w:hint="default"/>
-                          <w:sz w:val="18"/>
-                          <w:szCs w:val="18"/>
-                          <w:rtl w:val="0"/>
-                          <w:lang w:val="de-DE"/>
-                        </w:rPr>
-                        <w:t>“</w:t>
-                      </w:r>
-                      <w:r>
-                        <w:rPr>
-                          <w:rFonts w:ascii="Liberation Mono" w:hAnsi="Liberation Mono"/>
-                          <w:sz w:val="18"/>
-                          <w:szCs w:val="18"/>
-                          <w:rtl w:val="0"/>
-                          <w:lang w:val="de-DE"/>
-                        </w:rPr>
-                        <w:t>Erna",gewicht=55,</w:t>
-                      </w:r>
-                    </w:p>
-                    <w:p>
-                      <w:pPr>
-                        <w:pStyle w:val="Body"/>
-                        <w:shd w:val="clear" w:color="auto" w:fill="eaeaea"/>
-                        <w:spacing w:line="288" w:lineRule="auto"/>
-                      </w:pPr>
-                      <w:r>
-                        <w:rPr>
-                          <w:rFonts w:ascii="Liberation Mono" w:cs="Liberation Mono" w:hAnsi="Liberation Mono" w:eastAsia="Liberation Mono"/>
-                          <w:sz w:val="18"/>
-                          <w:szCs w:val="18"/>
-                          <w:rtl w:val="0"/>
-                        </w:rPr>
-                        <w:tab/>
-                        <w:tab/>
-                        <w:tab/>
-                        <w:tab/>
-                        <w:tab/>
-                        <w:tab/>
-                        <w:t xml:space="preserve">    </w:t>
-                      </w:r>
-                      <w:r>
-                        <w:rPr>
-                          <w:rFonts w:ascii="Liberation Mono" w:hAnsi="Liberation Mono"/>
-                          <w:sz w:val="18"/>
-                          <w:szCs w:val="18"/>
-                          <w:rtl w:val="0"/>
-                          <w:lang w:val="de-DE"/>
-                        </w:rPr>
-                        <w:t>wohnort="Hamburg")</w:t>
-                      </w:r>
-                    </w:p>
-                  </w:txbxContent>
-                </v:textbox>
-                <w10:wrap type="topAndBottom" side="bothSides" anchorx="margin"/>
-              </v:shape>
-            </w:pict>
-          </mc:Fallback>
-        </mc:AlternateContent>
-      </w:r>
-    </w:p>
-    <w:p>
-      <w:pPr>
-        <w:pStyle w:val="Body"/>
-        <w:bidi w:val="0"/>
-      </w:pPr>
-      <w:r>
-        <w:rPr>
-          <w:rtl w:val="0"/>
-        </w:rPr>
-        <w:t>Der Aufruf</w:t>
-      </w:r>
-      <w:r>
-        <mc:AlternateContent>
-          <mc:Choice Requires="wps">
-            <w:drawing xmlns:a="http://schemas.openxmlformats.org/drawingml/2006/main">
-              <wp:anchor distT="152400" distB="152400" distL="152400" distR="152400" simplePos="0" relativeHeight="251662336" behindDoc="0" locked="0" layoutInCell="1" allowOverlap="1">
-                <wp:simplePos x="0" y="0"/>
-                <wp:positionH relativeFrom="margin">
-                  <wp:posOffset>-6349</wp:posOffset>
-                </wp:positionH>
-                <wp:positionV relativeFrom="line">
-                  <wp:posOffset>226059</wp:posOffset>
-                </wp:positionV>
-                <wp:extent cx="5727700" cy="279202"/>
-                <wp:effectExtent l="0" t="0" r="0" b="0"/>
-                <wp:wrapTopAndBottom distT="152400" distB="152400"/>
-                <wp:docPr id="1073741828" name="officeArt object" descr="MeinGraph.alleKnoten()"/>
-                <wp:cNvGraphicFramePr/>
-                <a:graphic xmlns:a="http://schemas.openxmlformats.org/drawingml/2006/main">
-                  <a:graphicData uri="http://schemas.microsoft.com/office/word/2010/wordprocessingShape">
-                    <wps:wsp>
-                      <wps:cNvSpPr txBox="1"/>
-                      <wps:spPr>
-                        <a:xfrm>
-                          <a:off x="0" y="0"/>
-                          <a:ext cx="5727700" cy="279202"/>
+                          <a:ext cx="5727700" cy="296665"/>
                         </a:xfrm>
                         <a:prstGeom prst="rect">
                           <a:avLst/>
@@ -2831,7 +2527,37 @@
                                 <w:rtl w:val="0"/>
                                 <w:lang w:val="de-DE"/>
                               </w:rPr>
-                              <w:t>MeinGraph.alleKnoten()</w:t>
+                              <w:t>MeinGraph.getKnotenAttribute(</w:t>
+                            </w:r>
+                            <w:r>
+                              <w:rPr>
+                                <w:rFonts w:ascii="Liberation Mono" w:hAnsi="Liberation Mono" w:hint="default"/>
+                                <w:sz w:val="18"/>
+                                <w:szCs w:val="18"/>
+                                <w:rtl w:val="0"/>
+                                <w:lang w:val="de-DE"/>
+                              </w:rPr>
+                              <w:t>“</w:t>
+                            </w:r>
+                            <w:r>
+                              <w:rPr>
+                                <w:rFonts w:ascii="Liberation Mono" w:hAnsi="Liberation Mono"/>
+                                <w:sz w:val="18"/>
+                                <w:szCs w:val="18"/>
+                                <w:rtl w:val="0"/>
+                                <w:lang w:val="ru-RU"/>
+                              </w:rPr>
+                              <w:t>A"</w:t>
+                            </w:r>
+                            <w:r>
+                              <w:rPr>
+                                <w:rFonts w:ascii="Liberation Mono" w:hAnsi="Liberation Mono"/>
+                                <w:sz w:val="18"/>
+                                <w:szCs w:val="18"/>
+                                <w:rtl w:val="0"/>
+                                <w:lang w:val="de-DE"/>
+                              </w:rPr>
+                              <w:t>)</w:t>
                             </w:r>
                           </w:p>
                         </w:txbxContent>
@@ -2847,7 +2573,7 @@
           </mc:Choice>
           <mc:Fallback>
             <w:pict>
-              <v:shape id="_x0000_s1029" type="#_x0000_t202" style="visibility:visible;position:absolute;margin-left:-0.5pt;margin-top:17.8pt;width:451.0pt;height:22.0pt;z-index:251662336;mso-position-horizontal:absolute;mso-position-horizontal-relative:margin;mso-position-vertical:absolute;mso-position-vertical-relative:line;mso-wrap-distance-left:12.0pt;mso-wrap-distance-top:12.0pt;mso-wrap-distance-right:12.0pt;mso-wrap-distance-bottom:12.0pt;">
+              <v:shape id="_x0000_s1027" type="#_x0000_t202" style="visibility:visible;position:absolute;margin-left:-0.5pt;margin-top:15.3pt;width:451.0pt;height:23.4pt;z-index:251669504;mso-position-horizontal:absolute;mso-position-horizontal-relative:margin;mso-position-vertical:absolute;mso-position-vertical-relative:line;mso-wrap-distance-left:12.0pt;mso-wrap-distance-top:12.0pt;mso-wrap-distance-right:12.0pt;mso-wrap-distance-bottom:12.0pt;">
                 <v:fill on="f"/>
                 <v:stroke on="f" weight="1.0pt" dashstyle="solid" endcap="flat" miterlimit="400.0%" joinstyle="miter" linestyle="single" startarrow="none" startarrowwidth="medium" startarrowlength="medium" endarrow="none" endarrowwidth="medium" endarrowlength="medium"/>
                 <v:textbox>
@@ -2866,7 +2592,37 @@
                           <w:rtl w:val="0"/>
                           <w:lang w:val="de-DE"/>
                         </w:rPr>
-                        <w:t>MeinGraph.alleKnoten()</w:t>
+                        <w:t>MeinGraph.getKnotenAttribute(</w:t>
+                      </w:r>
+                      <w:r>
+                        <w:rPr>
+                          <w:rFonts w:ascii="Liberation Mono" w:hAnsi="Liberation Mono" w:hint="default"/>
+                          <w:sz w:val="18"/>
+                          <w:szCs w:val="18"/>
+                          <w:rtl w:val="0"/>
+                          <w:lang w:val="de-DE"/>
+                        </w:rPr>
+                        <w:t>“</w:t>
+                      </w:r>
+                      <w:r>
+                        <w:rPr>
+                          <w:rFonts w:ascii="Liberation Mono" w:hAnsi="Liberation Mono"/>
+                          <w:sz w:val="18"/>
+                          <w:szCs w:val="18"/>
+                          <w:rtl w:val="0"/>
+                          <w:lang w:val="ru-RU"/>
+                        </w:rPr>
+                        <w:t>A"</w:t>
+                      </w:r>
+                      <w:r>
+                        <w:rPr>
+                          <w:rFonts w:ascii="Liberation Mono" w:hAnsi="Liberation Mono"/>
+                          <w:sz w:val="18"/>
+                          <w:szCs w:val="18"/>
+                          <w:rtl w:val="0"/>
+                          <w:lang w:val="de-DE"/>
+                        </w:rPr>
+                        <w:t>)</w:t>
                       </w:r>
                     </w:p>
                   </w:txbxContent>
@@ -2887,7 +2643,7 @@
         <w:rPr>
           <w:rtl w:val="0"/>
         </w:rPr>
-        <w:t>erzeugt dann eine Liste aller Knoten:</w:t>
+        <w:t>liefert das Python-Dictionary</w:t>
       </w:r>
     </w:p>
     <w:p>
@@ -2903,55 +2659,355 @@
       <w:r>
         <w:rPr>
           <w:rtl w:val="0"/>
-          <w:lang w:val="nl-NL"/>
-        </w:rPr>
-        <w:t>['HalloPython', True, 42, 'Erna']</w:t>
-      </w:r>
-    </w:p>
-    <w:p>
-      <w:pPr>
-        <w:pStyle w:val="Default"/>
-      </w:pPr>
-    </w:p>
-    <w:p>
-      <w:pPr>
-        <w:pStyle w:val="Body"/>
-        <w:bidi w:val="0"/>
-      </w:pPr>
-      <w:r>
-        <w:rPr>
-          <w:rtl w:val="0"/>
-        </w:rPr>
-        <w:t>w</w:t>
-      </w:r>
-      <w:r>
-        <w:rPr>
-          <w:rtl w:val="0"/>
-        </w:rPr>
-        <w:t>ä</w:t>
-      </w:r>
-      <w:r>
-        <w:rPr>
-          <w:rtl w:val="0"/>
-        </w:rPr>
-        <w:t>hrend der Aufruf</w:t>
+          <w:lang w:val="de-DE"/>
+        </w:rPr>
+        <w:t>{'besucht': False}</w:t>
+      </w:r>
+    </w:p>
+    <w:p>
+      <w:pPr>
+        <w:pStyle w:val="Body"/>
+        <w:bidi w:val="0"/>
+      </w:pPr>
+    </w:p>
+    <w:p>
+      <w:pPr>
+        <w:pStyle w:val="Body"/>
+        <w:bidi w:val="0"/>
+      </w:pPr>
+      <w:r>
+        <w:rPr>
+          <w:rtl w:val="0"/>
+        </w:rPr>
+        <w:t>Jeder Knoten kann beliebig viele beliebige Attribute bekommen, wobei Attribute mit Hilfe von Namen spezifiziert werden:</w:t>
       </w:r>
       <w:r>
         <mc:AlternateContent>
           <mc:Choice Requires="wps">
             <w:drawing xmlns:a="http://schemas.openxmlformats.org/drawingml/2006/main">
-              <wp:anchor distT="152400" distB="152400" distL="152400" distR="152400" simplePos="0" relativeHeight="251663360" behindDoc="0" locked="0" layoutInCell="1" allowOverlap="1">
+              <wp:anchor distT="152400" distB="152400" distL="152400" distR="152400" simplePos="0" relativeHeight="251660288" behindDoc="0" locked="0" layoutInCell="1" allowOverlap="1">
                 <wp:simplePos x="0" y="0"/>
                 <wp:positionH relativeFrom="margin">
-                  <wp:posOffset>-6349</wp:posOffset>
+                  <wp:posOffset>-6350</wp:posOffset>
                 </wp:positionH>
                 <wp:positionV relativeFrom="line">
-                  <wp:posOffset>177800</wp:posOffset>
+                  <wp:posOffset>205740</wp:posOffset>
+                </wp:positionV>
+                <wp:extent cx="5727700" cy="441365"/>
+                <wp:effectExtent l="0" t="0" r="0" b="0"/>
+                <wp:wrapTopAndBottom distT="152400" distB="152400"/>
+                <wp:docPr id="1073741827" name="officeArt object" descr="MeinGraph.setKnotenAttribut(&quot;A&quot;, &quot;sehenswert&quot;, &quot;Toll&quot;)…"/>
+                <wp:cNvGraphicFramePr/>
+                <a:graphic xmlns:a="http://schemas.openxmlformats.org/drawingml/2006/main">
+                  <a:graphicData uri="http://schemas.microsoft.com/office/word/2010/wordprocessingShape">
+                    <wps:wsp>
+                      <wps:cNvSpPr txBox="1"/>
+                      <wps:spPr>
+                        <a:xfrm>
+                          <a:off x="0" y="0"/>
+                          <a:ext cx="5727700" cy="441365"/>
+                        </a:xfrm>
+                        <a:prstGeom prst="rect">
+                          <a:avLst/>
+                        </a:prstGeom>
+                        <a:noFill/>
+                        <a:ln w="12700" cap="flat">
+                          <a:noFill/>
+                          <a:miter lim="400000"/>
+                        </a:ln>
+                        <a:effectLst/>
+                      </wps:spPr>
+                      <wps:txbx>
+                        <w:txbxContent>
+                          <w:p>
+                            <w:pPr>
+                              <w:pStyle w:val="Body"/>
+                              <w:shd w:val="clear" w:color="auto" w:fill="eaeaea"/>
+                              <w:spacing w:line="288" w:lineRule="auto"/>
+                              <w:rPr>
+                                <w:rFonts w:ascii="Liberation Mono" w:cs="Liberation Mono" w:hAnsi="Liberation Mono" w:eastAsia="Liberation Mono"/>
+                                <w:sz w:val="18"/>
+                                <w:szCs w:val="18"/>
+                              </w:rPr>
+                            </w:pPr>
+                            <w:r>
+                              <w:rPr>
+                                <w:rFonts w:ascii="Liberation Mono" w:hAnsi="Liberation Mono"/>
+                                <w:sz w:val="18"/>
+                                <w:szCs w:val="18"/>
+                                <w:rtl w:val="0"/>
+                                <w:lang w:val="de-DE"/>
+                              </w:rPr>
+                              <w:t>MeinGraph.setKnotenAttribut("A", "sehenswert", "Toll")</w:t>
+                            </w:r>
+                          </w:p>
+                          <w:p>
+                            <w:pPr>
+                              <w:pStyle w:val="Body"/>
+                              <w:shd w:val="clear" w:color="auto" w:fill="eaeaea"/>
+                              <w:spacing w:line="288" w:lineRule="auto"/>
+                            </w:pPr>
+                            <w:r>
+                              <w:rPr>
+                                <w:rFonts w:ascii="Liberation Mono" w:hAnsi="Liberation Mono"/>
+                                <w:sz w:val="18"/>
+                                <w:szCs w:val="18"/>
+                                <w:rtl w:val="0"/>
+                                <w:lang w:val="de-DE"/>
+                              </w:rPr>
+                              <w:t>MeinGraph.setKnotenAttribut("B", "einwohner", 5000)</w:t>
+                            </w:r>
+                          </w:p>
+                        </w:txbxContent>
+                      </wps:txbx>
+                      <wps:bodyPr wrap="square" lIns="50800" tIns="50800" rIns="50800" bIns="50800" numCol="1" anchor="t">
+                        <a:noAutofit/>
+                      </wps:bodyPr>
+                    </wps:wsp>
+                  </a:graphicData>
+                </a:graphic>
+              </wp:anchor>
+            </w:drawing>
+          </mc:Choice>
+          <mc:Fallback>
+            <w:pict>
+              <v:shape id="_x0000_s1028" type="#_x0000_t202" style="visibility:visible;position:absolute;margin-left:-0.5pt;margin-top:16.2pt;width:451.0pt;height:34.8pt;z-index:251660288;mso-position-horizontal:absolute;mso-position-horizontal-relative:margin;mso-position-vertical:absolute;mso-position-vertical-relative:line;mso-wrap-distance-left:12.0pt;mso-wrap-distance-top:12.0pt;mso-wrap-distance-right:12.0pt;mso-wrap-distance-bottom:12.0pt;">
+                <v:fill on="f"/>
+                <v:stroke on="f" weight="1.0pt" dashstyle="solid" endcap="flat" miterlimit="400.0%" joinstyle="miter" linestyle="single" startarrow="none" startarrowwidth="medium" startarrowlength="medium" endarrow="none" endarrowwidth="medium" endarrowlength="medium"/>
+                <v:textbox>
+                  <w:txbxContent>
+                    <w:p>
+                      <w:pPr>
+                        <w:pStyle w:val="Body"/>
+                        <w:shd w:val="clear" w:color="auto" w:fill="eaeaea"/>
+                        <w:spacing w:line="288" w:lineRule="auto"/>
+                        <w:rPr>
+                          <w:rFonts w:ascii="Liberation Mono" w:cs="Liberation Mono" w:hAnsi="Liberation Mono" w:eastAsia="Liberation Mono"/>
+                          <w:sz w:val="18"/>
+                          <w:szCs w:val="18"/>
+                        </w:rPr>
+                      </w:pPr>
+                      <w:r>
+                        <w:rPr>
+                          <w:rFonts w:ascii="Liberation Mono" w:hAnsi="Liberation Mono"/>
+                          <w:sz w:val="18"/>
+                          <w:szCs w:val="18"/>
+                          <w:rtl w:val="0"/>
+                          <w:lang w:val="de-DE"/>
+                        </w:rPr>
+                        <w:t>MeinGraph.setKnotenAttribut("A", "sehenswert", "Toll")</w:t>
+                      </w:r>
+                    </w:p>
+                    <w:p>
+                      <w:pPr>
+                        <w:pStyle w:val="Body"/>
+                        <w:shd w:val="clear" w:color="auto" w:fill="eaeaea"/>
+                        <w:spacing w:line="288" w:lineRule="auto"/>
+                      </w:pPr>
+                      <w:r>
+                        <w:rPr>
+                          <w:rFonts w:ascii="Liberation Mono" w:hAnsi="Liberation Mono"/>
+                          <w:sz w:val="18"/>
+                          <w:szCs w:val="18"/>
+                          <w:rtl w:val="0"/>
+                          <w:lang w:val="de-DE"/>
+                        </w:rPr>
+                        <w:t>MeinGraph.setKnotenAttribut("B", "einwohner", 5000)</w:t>
+                      </w:r>
+                    </w:p>
+                  </w:txbxContent>
+                </v:textbox>
+                <w10:wrap type="topAndBottom" side="bothSides" anchorx="margin"/>
+              </v:shape>
+            </w:pict>
+          </mc:Fallback>
+        </mc:AlternateContent>
+      </w:r>
+    </w:p>
+    <w:p>
+      <w:pPr>
+        <w:pStyle w:val="Body"/>
+        <w:bidi w:val="0"/>
+      </w:pPr>
+      <w:r>
+        <w:rPr>
+          <w:rtl w:val="0"/>
+        </w:rPr>
+        <w:t>Man kann auch einem Knoten bereits beim Hinzuf</w:t>
+      </w:r>
+      <w:r>
+        <w:rPr>
+          <w:rtl w:val="0"/>
+        </w:rPr>
+        <w:t>ü</w:t>
+      </w:r>
+      <w:r>
+        <w:rPr>
+          <w:rtl w:val="0"/>
+        </w:rPr>
+        <w:t>gen gew</w:t>
+      </w:r>
+      <w:r>
+        <w:rPr>
+          <w:rtl w:val="0"/>
+        </w:rPr>
+        <w:t>ü</w:t>
+      </w:r>
+      <w:r>
+        <w:rPr>
+          <w:rtl w:val="0"/>
+        </w:rPr>
+        <w:t>nschte Attribute mitgeben:</w:t>
+      </w:r>
+      <w:r>
+        <mc:AlternateContent>
+          <mc:Choice Requires="wps">
+            <w:drawing xmlns:a="http://schemas.openxmlformats.org/drawingml/2006/main">
+              <wp:anchor distT="152400" distB="152400" distL="152400" distR="152400" simplePos="0" relativeHeight="251661312" behindDoc="0" locked="0" layoutInCell="1" allowOverlap="1">
+                <wp:simplePos x="0" y="0"/>
+                <wp:positionH relativeFrom="margin">
+                  <wp:posOffset>-6350</wp:posOffset>
+                </wp:positionH>
+                <wp:positionV relativeFrom="line">
+                  <wp:posOffset>231139</wp:posOffset>
+                </wp:positionV>
+                <wp:extent cx="5727700" cy="290076"/>
+                <wp:effectExtent l="0" t="0" r="0" b="0"/>
+                <wp:wrapTopAndBottom distT="152400" distB="152400"/>
+                <wp:docPr id="1073741828" name="officeArt object" descr="MeinGraph.fuegeKnotenHinzu(&quot;Hamburg&quot;, buergermeister = &quot;Meier&quot;, kennzeichen=&quot;HH&quot;)"/>
+                <wp:cNvGraphicFramePr/>
+                <a:graphic xmlns:a="http://schemas.openxmlformats.org/drawingml/2006/main">
+                  <a:graphicData uri="http://schemas.microsoft.com/office/word/2010/wordprocessingShape">
+                    <wps:wsp>
+                      <wps:cNvSpPr txBox="1"/>
+                      <wps:spPr>
+                        <a:xfrm>
+                          <a:off x="0" y="0"/>
+                          <a:ext cx="5727700" cy="290076"/>
+                        </a:xfrm>
+                        <a:prstGeom prst="rect">
+                          <a:avLst/>
+                        </a:prstGeom>
+                        <a:noFill/>
+                        <a:ln w="12700" cap="flat">
+                          <a:noFill/>
+                          <a:miter lim="400000"/>
+                        </a:ln>
+                        <a:effectLst/>
+                      </wps:spPr>
+                      <wps:txbx>
+                        <w:txbxContent>
+                          <w:p>
+                            <w:pPr>
+                              <w:pStyle w:val="Body"/>
+                              <w:shd w:val="clear" w:color="auto" w:fill="eaeaea"/>
+                              <w:spacing w:line="288" w:lineRule="auto"/>
+                            </w:pPr>
+                            <w:r>
+                              <w:rPr>
+                                <w:rFonts w:ascii="Liberation Mono" w:hAnsi="Liberation Mono"/>
+                                <w:sz w:val="18"/>
+                                <w:szCs w:val="18"/>
+                                <w:rtl w:val="0"/>
+                                <w:lang w:val="de-DE"/>
+                              </w:rPr>
+                              <w:t>MeinGraph.fuegeKnotenHinzu("Hamburg", buergermeister = "Meier", kennzeichen="HH")</w:t>
+                            </w:r>
+                          </w:p>
+                        </w:txbxContent>
+                      </wps:txbx>
+                      <wps:bodyPr wrap="square" lIns="50800" tIns="50800" rIns="50800" bIns="50800" numCol="1" anchor="t">
+                        <a:noAutofit/>
+                      </wps:bodyPr>
+                    </wps:wsp>
+                  </a:graphicData>
+                </a:graphic>
+              </wp:anchor>
+            </w:drawing>
+          </mc:Choice>
+          <mc:Fallback>
+            <w:pict>
+              <v:shape id="_x0000_s1029" type="#_x0000_t202" style="visibility:visible;position:absolute;margin-left:-0.5pt;margin-top:18.2pt;width:451.0pt;height:22.8pt;z-index:251661312;mso-position-horizontal:absolute;mso-position-horizontal-relative:margin;mso-position-vertical:absolute;mso-position-vertical-relative:line;mso-wrap-distance-left:12.0pt;mso-wrap-distance-top:12.0pt;mso-wrap-distance-right:12.0pt;mso-wrap-distance-bottom:12.0pt;">
+                <v:fill on="f"/>
+                <v:stroke on="f" weight="1.0pt" dashstyle="solid" endcap="flat" miterlimit="400.0%" joinstyle="miter" linestyle="single" startarrow="none" startarrowwidth="medium" startarrowlength="medium" endarrow="none" endarrowwidth="medium" endarrowlength="medium"/>
+                <v:textbox>
+                  <w:txbxContent>
+                    <w:p>
+                      <w:pPr>
+                        <w:pStyle w:val="Body"/>
+                        <w:shd w:val="clear" w:color="auto" w:fill="eaeaea"/>
+                        <w:spacing w:line="288" w:lineRule="auto"/>
+                      </w:pPr>
+                      <w:r>
+                        <w:rPr>
+                          <w:rFonts w:ascii="Liberation Mono" w:hAnsi="Liberation Mono"/>
+                          <w:sz w:val="18"/>
+                          <w:szCs w:val="18"/>
+                          <w:rtl w:val="0"/>
+                          <w:lang w:val="de-DE"/>
+                        </w:rPr>
+                        <w:t>MeinGraph.fuegeKnotenHinzu("Hamburg", buergermeister = "Meier", kennzeichen="HH")</w:t>
+                      </w:r>
+                    </w:p>
+                  </w:txbxContent>
+                </v:textbox>
+                <w10:wrap type="topAndBottom" side="bothSides" anchorx="margin"/>
+              </v:shape>
+            </w:pict>
+          </mc:Fallback>
+        </mc:AlternateContent>
+      </w:r>
+    </w:p>
+    <w:p>
+      <w:pPr>
+        <w:pStyle w:val="Body"/>
+        <w:bidi w:val="0"/>
+      </w:pPr>
+      <w:r>
+        <w:rPr>
+          <w:rtl w:val="0"/>
+        </w:rPr>
+        <w:t>Jetzt hat die Liste aller Knoten die Form</w:t>
+      </w:r>
+    </w:p>
+    <w:p>
+      <w:pPr>
+        <w:pStyle w:val="Default"/>
+        <w:pBdr>
+          <w:top w:val="single" w:color="000000" w:sz="8" w:space="0" w:shadow="0" w:frame="0"/>
+          <w:left w:val="single" w:color="000000" w:sz="8" w:space="0" w:shadow="0" w:frame="0"/>
+          <w:bottom w:val="single" w:color="000000" w:sz="8" w:space="0" w:shadow="0" w:frame="0"/>
+          <w:right w:val="single" w:color="000000" w:sz="8" w:space="0" w:shadow="0" w:frame="0"/>
+        </w:pBdr>
+      </w:pPr>
+      <w:r>
+        <w:rPr>
+          <w:rtl w:val="0"/>
+          <w:lang w:val="nl-NL"/>
+        </w:rPr>
+        <w:t>['A', 'B', 'C', 'Hamburg']</w:t>
+      </w:r>
+    </w:p>
+    <w:p>
+      <w:pPr>
+        <w:pStyle w:val="Default"/>
+      </w:pPr>
+      <w:r>
+        <mc:AlternateContent>
+          <mc:Choice Requires="wps">
+            <w:drawing xmlns:a="http://schemas.openxmlformats.org/drawingml/2006/main">
+              <wp:anchor distT="152400" distB="152400" distL="152400" distR="152400" simplePos="0" relativeHeight="251662336" behindDoc="0" locked="0" layoutInCell="1" allowOverlap="1">
+                <wp:simplePos x="0" y="0"/>
+                <wp:positionH relativeFrom="margin">
+                  <wp:posOffset>-118110</wp:posOffset>
+                </wp:positionH>
+                <wp:positionV relativeFrom="line">
+                  <wp:posOffset>228600</wp:posOffset>
                 </wp:positionV>
                 <wp:extent cx="5727700" cy="303332"/>
                 <wp:effectExtent l="0" t="0" r="0" b="0"/>
                 <wp:wrapTopAndBottom distT="152400" distB="152400"/>
-                <wp:docPr id="1073741829" name="officeArt object" descr="MeinGraph.getKnoten(&quot;Erna&quot;)"/>
+                <wp:docPr id="1073741829" name="officeArt object" descr="MeinGraph.getKnotenAttribute(&quot;Hamburg&quot;)"/>
                 <wp:cNvGraphicFramePr/>
                 <a:graphic xmlns:a="http://schemas.openxmlformats.org/drawingml/2006/main">
                   <a:graphicData uri="http://schemas.microsoft.com/office/word/2010/wordprocessingShape">
@@ -2988,7 +3044,7 @@
                                 <w:rtl w:val="0"/>
                                 <w:lang w:val="de-DE"/>
                               </w:rPr>
-                              <w:t>MeinGraph.getKnoten("Erna")</w:t>
+                              <w:t>MeinGraph.getKnotenAttribute("Hamburg")</w:t>
                             </w:r>
                           </w:p>
                         </w:txbxContent>
@@ -3004,7 +3060,7 @@
           </mc:Choice>
           <mc:Fallback>
             <w:pict>
-              <v:shape id="_x0000_s1030" type="#_x0000_t202" style="visibility:visible;position:absolute;margin-left:-0.5pt;margin-top:14.0pt;width:451.0pt;height:23.9pt;z-index:251663360;mso-position-horizontal:absolute;mso-position-horizontal-relative:margin;mso-position-vertical:absolute;mso-position-vertical-relative:line;mso-wrap-distance-left:12.0pt;mso-wrap-distance-top:12.0pt;mso-wrap-distance-right:12.0pt;mso-wrap-distance-bottom:12.0pt;">
+              <v:shape id="_x0000_s1030" type="#_x0000_t202" style="visibility:visible;position:absolute;margin-left:-9.3pt;margin-top:18.0pt;width:451.0pt;height:23.9pt;z-index:251662336;mso-position-horizontal:absolute;mso-position-horizontal-relative:margin;mso-position-vertical:absolute;mso-position-vertical-relative:line;mso-wrap-distance-left:12.0pt;mso-wrap-distance-top:12.0pt;mso-wrap-distance-right:12.0pt;mso-wrap-distance-bottom:12.0pt;">
                 <v:fill on="f"/>
                 <v:stroke on="f" weight="1.0pt" dashstyle="solid" endcap="flat" miterlimit="400.0%" joinstyle="miter" linestyle="single" startarrow="none" startarrowwidth="medium" startarrowlength="medium" endarrow="none" endarrowwidth="medium" endarrowlength="medium"/>
                 <v:textbox>
@@ -3023,7 +3079,7 @@
                           <w:rtl w:val="0"/>
                           <w:lang w:val="de-DE"/>
                         </w:rPr>
-                        <w:t>MeinGraph.getKnoten("Erna")</w:t>
+                        <w:t>MeinGraph.getKnotenAttribute("Hamburg")</w:t>
                       </w:r>
                     </w:p>
                   </w:txbxContent>
@@ -3044,7 +3100,7 @@
         <w:rPr>
           <w:rtl w:val="0"/>
         </w:rPr>
-        <w:t>ein Python-Dictionary erzeugt:</w:t>
+        <w:t>erzeugt das Python-Dictionary:</w:t>
       </w:r>
     </w:p>
     <w:p>
@@ -3062,69 +3118,7 @@
           <w:rtl w:val="0"/>
           <w:lang w:val="de-DE"/>
         </w:rPr>
-        <w:t xml:space="preserve">{'gewicht': 55, 'wohnort': </w:t>
-      </w:r>
-      <w:r>
-        <w:rPr>
-          <w:rtl w:val="0"/>
-          <w:lang w:val="de-DE"/>
-        </w:rPr>
-        <w:t>‘</w:t>
-      </w:r>
-      <w:r>
-        <w:rPr>
-          <w:rtl w:val="0"/>
-          <w:lang w:val="de-DE"/>
-        </w:rPr>
-        <w:t>Hamburg</w:t>
-      </w:r>
-      <w:r>
-        <w:rPr>
-          <w:rtl w:val="0"/>
-          <w:lang w:val="de-DE"/>
-        </w:rPr>
-        <w:t>’</w:t>
-      </w:r>
-      <w:r>
-        <w:rPr>
-          <w:rtl w:val="0"/>
-          <w:lang w:val="de-DE"/>
-        </w:rPr>
-        <w:t xml:space="preserve">, </w:t>
-      </w:r>
-      <w:r>
-        <w:rPr>
-          <w:rtl w:val="0"/>
-          <w:lang w:val="de-DE"/>
-        </w:rPr>
-        <w:t>‘</w:t>
-      </w:r>
-      <w:r>
-        <w:rPr>
-          <w:rtl w:val="0"/>
-          <w:lang w:val="de-DE"/>
-        </w:rPr>
-        <w:t>besucht</w:t>
-      </w:r>
-      <w:r>
-        <w:rPr>
-          <w:rtl w:val="0"/>
-          <w:lang w:val="de-DE"/>
-        </w:rPr>
-        <w:t>’</w:t>
-      </w:r>
-      <w:r>
-        <w:rPr>
-          <w:rtl w:val="0"/>
-          <w:lang w:val="de-DE"/>
-        </w:rPr>
-        <w:t>: False</w:t>
-      </w:r>
-      <w:r>
-        <w:rPr>
-          <w:rtl w:val="0"/>
-        </w:rPr>
-        <w:t>}</w:t>
+        <w:t>{'buergermeister': 'Meier', 'kennzeichen': 'HH', 'besucht': False}</w:t>
       </w:r>
     </w:p>
     <w:p>
@@ -3147,7 +3141,7 @@
         <mc:AlternateContent>
           <mc:Choice Requires="wps">
             <w:drawing xmlns:a="http://schemas.openxmlformats.org/drawingml/2006/main">
-              <wp:anchor distT="152400" distB="152400" distL="152400" distR="152400" simplePos="0" relativeHeight="251664384" behindDoc="0" locked="0" layoutInCell="1" allowOverlap="1">
+              <wp:anchor distT="152400" distB="152400" distL="152400" distR="152400" simplePos="0" relativeHeight="251663360" behindDoc="0" locked="0" layoutInCell="1" allowOverlap="1">
                 <wp:simplePos x="0" y="0"/>
                 <wp:positionH relativeFrom="margin">
                   <wp:posOffset>-6350</wp:posOffset>
@@ -3166,7 +3160,7 @@
                     <wp:lineTo x="0" y="0"/>
                   </wp:wrapPolygon>
                 </wp:wrapThrough>
-                <wp:docPr id="1073741830" name="officeArt object" descr="MeinGraph.getKnotenAttribut(42, &quot;schoenheit&quot;)"/>
+                <wp:docPr id="1073741830" name="officeArt object" descr="MeinGraph.getKnotenAttribut(&quot;Hamburg&quot;, &quot;kennzeichen&quot;)"/>
                 <wp:cNvGraphicFramePr/>
                 <a:graphic xmlns:a="http://schemas.openxmlformats.org/drawingml/2006/main">
                   <a:graphicData uri="http://schemas.microsoft.com/office/word/2010/wordprocessingShape">
@@ -3203,7 +3197,7 @@
                                 <w:rtl w:val="0"/>
                                 <w:lang w:val="de-DE"/>
                               </w:rPr>
-                              <w:t>MeinGraph.getKnotenAttribut(42, "schoenheit")</w:t>
+                              <w:t>MeinGraph.getKnotenAttribut("Hamburg", "kennzeichen")</w:t>
                             </w:r>
                           </w:p>
                         </w:txbxContent>
@@ -3219,7 +3213,7 @@
           </mc:Choice>
           <mc:Fallback>
             <w:pict>
-              <v:shape id="_x0000_s1031" type="#_x0000_t202" style="visibility:visible;position:absolute;margin-left:-0.5pt;margin-top:14.6pt;width:350.5pt;height:22.6pt;z-index:251664384;mso-position-horizontal:absolute;mso-position-horizontal-relative:margin;mso-position-vertical:absolute;mso-position-vertical-relative:line;mso-wrap-distance-left:12.0pt;mso-wrap-distance-top:12.0pt;mso-wrap-distance-right:12.0pt;mso-wrap-distance-bottom:12.0pt;">
+              <v:shape id="_x0000_s1031" type="#_x0000_t202" style="visibility:visible;position:absolute;margin-left:-0.5pt;margin-top:14.6pt;width:350.5pt;height:22.6pt;z-index:251663360;mso-position-horizontal:absolute;mso-position-horizontal-relative:margin;mso-position-vertical:absolute;mso-position-vertical-relative:line;mso-wrap-distance-left:12.0pt;mso-wrap-distance-top:12.0pt;mso-wrap-distance-right:12.0pt;mso-wrap-distance-bottom:12.0pt;">
                 <v:fill on="f"/>
                 <v:stroke on="f" weight="1.0pt" dashstyle="solid" endcap="flat" miterlimit="400.0%" joinstyle="miter" linestyle="single" startarrow="none" startarrowwidth="medium" startarrowlength="medium" endarrow="none" endarrowwidth="medium" endarrowlength="medium"/>
                 <v:textbox>
@@ -3238,7 +3232,7 @@
                           <w:rtl w:val="0"/>
                           <w:lang w:val="de-DE"/>
                         </w:rPr>
-                        <w:t>MeinGraph.getKnotenAttribut(42, "schoenheit")</w:t>
+                        <w:t>MeinGraph.getKnotenAttribut("Hamburg", "kennzeichen")</w:t>
                       </w:r>
                     </w:p>
                   </w:txbxContent>
@@ -3271,7 +3265,7 @@
         <w:rPr>
           <w:rtl w:val="0"/>
         </w:rPr>
-        <w:t xml:space="preserve">liefert dann den String  </w:t>
+        <w:t xml:space="preserve">erzeugt den String  </w:t>
       </w:r>
     </w:p>
     <w:p>
@@ -3289,26 +3283,11 @@
       </w:pPr>
       <w:r>
         <w:rPr>
-          <w:rFonts w:ascii="Liberation Mono" w:hAnsi="Liberation Mono" w:hint="default"/>
-          <w:rtl w:val="0"/>
-          <w:lang w:val="de-DE"/>
-        </w:rPr>
-        <w:t>“</w:t>
-      </w:r>
-      <w:r>
-        <w:rPr>
           <w:rFonts w:ascii="Liberation Mono" w:hAnsi="Liberation Mono"/>
           <w:rtl w:val="0"/>
-        </w:rPr>
-        <w:t>Toll</w:t>
-      </w:r>
-      <w:r>
-        <w:rPr>
-          <w:rFonts w:ascii="Liberation Mono" w:hAnsi="Liberation Mono" w:hint="default"/>
-          <w:rtl w:val="0"/>
-          <w:lang w:val="de-DE"/>
-        </w:rPr>
-        <w:t>”</w:t>
+          <w:lang w:val="nl-NL"/>
+        </w:rPr>
+        <w:t>'HH'</w:t>
       </w:r>
     </w:p>
     <w:p>
@@ -3680,12 +3659,6 @@
         <w:pStyle w:val="Body"/>
         <w:bidi w:val="0"/>
       </w:pPr>
-    </w:p>
-    <w:p>
-      <w:pPr>
-        <w:pStyle w:val="Body"/>
-        <w:bidi w:val="0"/>
-      </w:pPr>
       <w:r>
         <w:rPr>
           <w:rtl w:val="0"/>
@@ -3740,66 +3713,6 @@
           <w:rtl w:val="0"/>
         </w:rPr>
         <w:t>ber eine Kante mit dem angegebenen Knoten verbunden sind.</w:t>
-      </w:r>
-    </w:p>
-    <w:p>
-      <w:pPr>
-        <w:pStyle w:val="Body"/>
-        <w:numPr>
-          <w:ilvl w:val="0"/>
-          <w:numId w:val="5"/>
-        </w:numPr>
-        <w:rPr>
-          <w:rFonts w:ascii="Liberation Mono" w:hAnsi="Liberation Mono"/>
-          <w:lang w:val="de-DE"/>
-        </w:rPr>
-      </w:pPr>
-      <w:r>
-        <w:rPr>
-          <w:rFonts w:ascii="Liberation Mono" w:hAnsi="Liberation Mono"/>
-          <w:rtl w:val="0"/>
-          <w:lang w:val="de-DE"/>
-        </w:rPr>
-        <w:t>graphEinlesen(dateiname, sep = ",", header = 0)</w:t>
-      </w:r>
-    </w:p>
-    <w:p>
-      <w:pPr>
-        <w:pStyle w:val="Body"/>
-        <w:numPr>
-          <w:ilvl w:val="1"/>
-          <w:numId w:val="5"/>
-        </w:numPr>
-        <w:bidi w:val="0"/>
-      </w:pPr>
-      <w:r>
-        <w:rPr>
-          <w:rtl w:val="0"/>
-        </w:rPr>
-        <w:t>Hat man einen neuen (leeren) Graphen erzeugt, kann man hiermit alle Knoten und gewichteten Kanten aus einer CSV-Datei einlesen. Neben einer Kopfzeile enth</w:t>
-      </w:r>
-      <w:r>
-        <w:rPr>
-          <w:rtl w:val="0"/>
-        </w:rPr>
-        <w:t>ä</w:t>
-      </w:r>
-      <w:r>
-        <w:rPr>
-          <w:rtl w:val="0"/>
-        </w:rPr>
-        <w:t xml:space="preserve">lt die Datei durch Kommata getrennte Angaben der Form </w:t>
-      </w:r>
-      <w:r>
-        <w:br w:type="textWrapping"/>
-      </w:r>
-      <w:r>
-        <w:rPr>
-          <w:rFonts w:ascii="Liberation Mono" w:hAnsi="Liberation Mono"/>
-          <w:rtl w:val="0"/>
-          <w:lang w:val="de-DE"/>
-        </w:rPr>
-        <w:t>start, ziel, gewicht</w:t>
       </w:r>
     </w:p>
     <w:p>
@@ -3858,7 +3771,7 @@
         <mc:AlternateContent>
           <mc:Choice Requires="wps">
             <w:drawing xmlns:a="http://schemas.openxmlformats.org/drawingml/2006/main">
-              <wp:anchor distT="152400" distB="152400" distL="152400" distR="152400" simplePos="0" relativeHeight="251665408" behindDoc="0" locked="0" layoutInCell="1" allowOverlap="1">
+              <wp:anchor distT="152400" distB="152400" distL="152400" distR="152400" simplePos="0" relativeHeight="251664384" behindDoc="0" locked="0" layoutInCell="1" allowOverlap="1">
                 <wp:simplePos x="0" y="0"/>
                 <wp:positionH relativeFrom="margin">
                   <wp:posOffset>-6350</wp:posOffset>
@@ -3869,7 +3782,7 @@
                 <wp:extent cx="5727700" cy="1434108"/>
                 <wp:effectExtent l="0" t="0" r="0" b="0"/>
                 <wp:wrapTopAndBottom distT="152400" distB="152400"/>
-                <wp:docPr id="1073741831" name="officeArt object" descr="MeinGraph.fuegeKanteHinzu(&quot;Erna&quot;, 42)…"/>
+                <wp:docPr id="1073741831" name="officeArt object" descr="MeinGraph.fuegeKanteHinzu(&quot;D&quot;, &quot;B&quot;)…"/>
                 <wp:cNvGraphicFramePr/>
                 <a:graphic xmlns:a="http://schemas.openxmlformats.org/drawingml/2006/main">
                   <a:graphicData uri="http://schemas.microsoft.com/office/word/2010/wordprocessingShape">
@@ -3911,7 +3824,7 @@
                                 <w:rtl w:val="0"/>
                                 <w:lang w:val="de-DE"/>
                               </w:rPr>
-                              <w:t>MeinGraph.fuegeKanteHinzu("Erna", 42)</w:t>
+                              <w:t>MeinGraph.fuegeKanteHinzu("D", "B")</w:t>
                             </w:r>
                           </w:p>
                           <w:p>
@@ -3933,7 +3846,7 @@
                                 <w:rtl w:val="0"/>
                                 <w:lang w:val="de-DE"/>
                               </w:rPr>
-                              <w:t>MeinGraph.fuegeKanteHinzu(42, True, laenge=123, farbe="pink")</w:t>
+                              <w:t>MeinGraph.fuegeKanteHinzu("B", "Hamburg", laenge=123, farbe="pink")</w:t>
                             </w:r>
                           </w:p>
                           <w:p>
@@ -3955,14 +3868,16 @@
                                 <w:rtl w:val="0"/>
                                 <w:lang w:val="de-DE"/>
                               </w:rPr>
-                              <w:t>MeinGraph.setKantenAttribut("Erna", 42, "gewicht", 5)</w:t>
+                              <w:t>MeinGraph.setKantenAttribut("Hamburg", "B", "gewicht", 5)</w:t>
                             </w:r>
                           </w:p>
                           <w:p>
                             <w:pPr>
-                              <w:pStyle w:val="Body 2"/>
+                              <w:pStyle w:val="Body"/>
                               <w:shd w:val="clear" w:color="auto" w:fill="eaeaea"/>
-                              <w:rPr>
+                              <w:spacing w:line="288" w:lineRule="auto"/>
+                              <w:rPr>
+                                <w:rFonts w:ascii="Liberation Mono" w:cs="Liberation Mono" w:hAnsi="Liberation Mono" w:eastAsia="Liberation Mono"/>
                                 <w:sz w:val="18"/>
                                 <w:szCs w:val="18"/>
                               </w:rPr>
@@ -4009,7 +3924,7 @@
                                 <w:rtl w:val="0"/>
                                 <w:lang w:val="de-DE"/>
                               </w:rPr>
-                              <w:t>print(MeinGraph.getKante(42,True))</w:t>
+                              <w:t>print(MeinGraph.getKantenAttribute("B","A"))</w:t>
                             </w:r>
                           </w:p>
                           <w:p>
@@ -4031,8 +3946,20 @@
                                 <w:rtl w:val="0"/>
                                 <w:lang w:val="de-DE"/>
                               </w:rPr>
-                              <w:t>print(MeinGraph.getKante("Erna", 42))</w:t>
+                              <w:t>print(MeinGraph.getKantenAttribute("B", "Hamburg"))</w:t>
                             </w:r>
+                          </w:p>
+                          <w:p>
+                            <w:pPr>
+                              <w:pStyle w:val="Body"/>
+                              <w:shd w:val="clear" w:color="auto" w:fill="eaeaea"/>
+                              <w:spacing w:line="288" w:lineRule="auto"/>
+                              <w:rPr>
+                                <w:rFonts w:ascii="Liberation Mono" w:cs="Liberation Mono" w:hAnsi="Liberation Mono" w:eastAsia="Liberation Mono"/>
+                                <w:sz w:val="18"/>
+                                <w:szCs w:val="18"/>
+                              </w:rPr>
+                            </w:pPr>
                           </w:p>
                           <w:p>
                             <w:pPr>
@@ -4048,7 +3975,7 @@
                                 <w:rtl w:val="0"/>
                                 <w:lang w:val="de-DE"/>
                               </w:rPr>
-                              <w:t>print(MeinGraph.getKantenAttribut(True, 42, "farbe"))</w:t>
+                              <w:t>print(MeinGraph.getKantenAttribut("A", "B", "farbe"))</w:t>
                             </w:r>
                           </w:p>
                         </w:txbxContent>
@@ -4064,7 +3991,7 @@
           </mc:Choice>
           <mc:Fallback>
             <w:pict>
-              <v:shape id="_x0000_s1032" type="#_x0000_t202" style="visibility:visible;position:absolute;margin-left:-0.5pt;margin-top:17.8pt;width:451.0pt;height:112.9pt;z-index:251665408;mso-position-horizontal:absolute;mso-position-horizontal-relative:margin;mso-position-vertical:absolute;mso-position-vertical-relative:line;mso-wrap-distance-left:12.0pt;mso-wrap-distance-top:12.0pt;mso-wrap-distance-right:12.0pt;mso-wrap-distance-bottom:12.0pt;">
+              <v:shape id="_x0000_s1032" type="#_x0000_t202" style="visibility:visible;position:absolute;margin-left:-0.5pt;margin-top:17.8pt;width:451.0pt;height:112.9pt;z-index:251664384;mso-position-horizontal:absolute;mso-position-horizontal-relative:margin;mso-position-vertical:absolute;mso-position-vertical-relative:line;mso-wrap-distance-left:12.0pt;mso-wrap-distance-top:12.0pt;mso-wrap-distance-right:12.0pt;mso-wrap-distance-bottom:12.0pt;">
                 <v:fill on="f"/>
                 <v:stroke on="f" weight="1.0pt" dashstyle="solid" endcap="flat" miterlimit="400.0%" joinstyle="miter" linestyle="single" startarrow="none" startarrowwidth="medium" startarrowlength="medium" endarrow="none" endarrowwidth="medium" endarrowlength="medium"/>
                 <v:textbox>
@@ -4088,7 +4015,7 @@
                           <w:rtl w:val="0"/>
                           <w:lang w:val="de-DE"/>
                         </w:rPr>
-                        <w:t>MeinGraph.fuegeKanteHinzu("Erna", 42)</w:t>
+                        <w:t>MeinGraph.fuegeKanteHinzu("D", "B")</w:t>
                       </w:r>
                     </w:p>
                     <w:p>
@@ -4110,7 +4037,7 @@
                           <w:rtl w:val="0"/>
                           <w:lang w:val="de-DE"/>
                         </w:rPr>
-                        <w:t>MeinGraph.fuegeKanteHinzu(42, True, laenge=123, farbe="pink")</w:t>
+                        <w:t>MeinGraph.fuegeKanteHinzu("B", "Hamburg", laenge=123, farbe="pink")</w:t>
                       </w:r>
                     </w:p>
                     <w:p>
@@ -4132,14 +4059,16 @@
                           <w:rtl w:val="0"/>
                           <w:lang w:val="de-DE"/>
                         </w:rPr>
-                        <w:t>MeinGraph.setKantenAttribut("Erna", 42, "gewicht", 5)</w:t>
+                        <w:t>MeinGraph.setKantenAttribut("Hamburg", "B", "gewicht", 5)</w:t>
                       </w:r>
                     </w:p>
                     <w:p>
                       <w:pPr>
-                        <w:pStyle w:val="Body 2"/>
+                        <w:pStyle w:val="Body"/>
                         <w:shd w:val="clear" w:color="auto" w:fill="eaeaea"/>
-                        <w:rPr>
+                        <w:spacing w:line="288" w:lineRule="auto"/>
+                        <w:rPr>
+                          <w:rFonts w:ascii="Liberation Mono" w:cs="Liberation Mono" w:hAnsi="Liberation Mono" w:eastAsia="Liberation Mono"/>
                           <w:sz w:val="18"/>
                           <w:szCs w:val="18"/>
                         </w:rPr>
@@ -4186,7 +4115,7 @@
                           <w:rtl w:val="0"/>
                           <w:lang w:val="de-DE"/>
                         </w:rPr>
-                        <w:t>print(MeinGraph.getKante(42,True))</w:t>
+                        <w:t>print(MeinGraph.getKantenAttribute("B","A"))</w:t>
                       </w:r>
                     </w:p>
                     <w:p>
@@ -4208,8 +4137,20 @@
                           <w:rtl w:val="0"/>
                           <w:lang w:val="de-DE"/>
                         </w:rPr>
-                        <w:t>print(MeinGraph.getKante("Erna", 42))</w:t>
+                        <w:t>print(MeinGraph.getKantenAttribute("B", "Hamburg"))</w:t>
                       </w:r>
+                    </w:p>
+                    <w:p>
+                      <w:pPr>
+                        <w:pStyle w:val="Body"/>
+                        <w:shd w:val="clear" w:color="auto" w:fill="eaeaea"/>
+                        <w:spacing w:line="288" w:lineRule="auto"/>
+                        <w:rPr>
+                          <w:rFonts w:ascii="Liberation Mono" w:cs="Liberation Mono" w:hAnsi="Liberation Mono" w:eastAsia="Liberation Mono"/>
+                          <w:sz w:val="18"/>
+                          <w:szCs w:val="18"/>
+                        </w:rPr>
+                      </w:pPr>
                     </w:p>
                     <w:p>
                       <w:pPr>
@@ -4225,7 +4166,7 @@
                           <w:rtl w:val="0"/>
                           <w:lang w:val="de-DE"/>
                         </w:rPr>
-                        <w:t>print(MeinGraph.getKantenAttribut(True, 42, "farbe"))</w:t>
+                        <w:t>print(MeinGraph.getKantenAttribut("A", "B", "farbe"))</w:t>
                       </w:r>
                     </w:p>
                   </w:txbxContent>
@@ -4264,7 +4205,7 @@
           <w:rtl w:val="0"/>
           <w:lang w:val="nl-NL"/>
         </w:rPr>
-        <w:t>[(True, 42), (42, 'Erna')]</w:t>
+        <w:t>[('A', 'B'), ('B', 'D'), ('B', 'Hamburg')]</w:t>
       </w:r>
     </w:p>
     <w:p>
@@ -4299,7 +4240,7 @@
           <w:rtl w:val="0"/>
           <w:lang w:val="nl-NL"/>
         </w:rPr>
-        <w:t>{'gewicht': 5}</w:t>
+        <w:t>{'laenge': 123, 'farbe': 'pink', 'gewicht': 5}</w:t>
       </w:r>
     </w:p>
     <w:p>
@@ -4333,6 +4274,332 @@
         <w:rPr>
           <w:rtl w:val="0"/>
         </w:rPr>
+        <w:t>Auch f</w:t>
+      </w:r>
+      <w:r>
+        <w:rPr>
+          <w:rtl w:val="0"/>
+        </w:rPr>
+        <w:t>ü</w:t>
+      </w:r>
+      <w:r>
+        <w:rPr>
+          <w:rtl w:val="0"/>
+        </w:rPr>
+        <w:t>r Kanten gibt es weitere Funktionen, die die Benutzung im Unterricht erleichtern.</w:t>
+      </w:r>
+    </w:p>
+    <w:p>
+      <w:pPr>
+        <w:pStyle w:val="Body"/>
+        <w:numPr>
+          <w:ilvl w:val="0"/>
+          <w:numId w:val="5"/>
+        </w:numPr>
+        <w:rPr>
+          <w:rFonts w:ascii="Liberation Mono" w:hAnsi="Liberation Mono"/>
+        </w:rPr>
+      </w:pPr>
+      <w:r>
+        <w:rPr>
+          <w:rFonts w:ascii="Liberation Mono" w:hAnsi="Liberation Mono"/>
+          <w:rtl w:val="0"/>
+        </w:rPr>
+        <w:t>alleKanten</w:t>
+      </w:r>
+      <w:r>
+        <w:rPr>
+          <w:rFonts w:ascii="Liberation Mono" w:hAnsi="Liberation Mono"/>
+          <w:rtl w:val="0"/>
+          <w:lang w:val="de-DE"/>
+        </w:rPr>
+        <w:t>()</w:t>
+      </w:r>
+    </w:p>
+    <w:p>
+      <w:pPr>
+        <w:pStyle w:val="Body"/>
+        <w:numPr>
+          <w:ilvl w:val="1"/>
+          <w:numId w:val="5"/>
+        </w:numPr>
+        <w:bidi w:val="0"/>
+      </w:pPr>
+      <w:r>
+        <w:rPr>
+          <w:rtl w:val="0"/>
+        </w:rPr>
+        <w:t>liefert eine Liste aller Kanten des Graphen.</w:t>
+      </w:r>
+    </w:p>
+    <w:p>
+      <w:pPr>
+        <w:pStyle w:val="Body"/>
+        <w:numPr>
+          <w:ilvl w:val="0"/>
+          <w:numId w:val="5"/>
+        </w:numPr>
+        <w:rPr>
+          <w:rFonts w:ascii="Liberation Mono" w:hAnsi="Liberation Mono"/>
+          <w:lang w:val="de-DE"/>
+        </w:rPr>
+      </w:pPr>
+      <w:r>
+        <w:rPr>
+          <w:rFonts w:ascii="Liberation Mono" w:hAnsi="Liberation Mono"/>
+          <w:rtl w:val="0"/>
+          <w:lang w:val="de-DE"/>
+        </w:rPr>
+        <w:t>getKantenAttribute(start, ziel)</w:t>
+      </w:r>
+    </w:p>
+    <w:p>
+      <w:pPr>
+        <w:pStyle w:val="Body"/>
+        <w:numPr>
+          <w:ilvl w:val="1"/>
+          <w:numId w:val="5"/>
+        </w:numPr>
+        <w:bidi w:val="0"/>
+      </w:pPr>
+      <w:r>
+        <w:rPr>
+          <w:rtl w:val="0"/>
+        </w:rPr>
+        <w:t>liefert ein Dictionary alle Attribute der Kante zwischen den angegebenen Knoten.</w:t>
+      </w:r>
+    </w:p>
+    <w:p>
+      <w:pPr>
+        <w:pStyle w:val="Body"/>
+        <w:numPr>
+          <w:ilvl w:val="0"/>
+          <w:numId w:val="5"/>
+        </w:numPr>
+        <w:rPr>
+          <w:rFonts w:ascii="Liberation Mono" w:hAnsi="Liberation Mono"/>
+          <w:lang w:val="de-DE"/>
+        </w:rPr>
+      </w:pPr>
+      <w:r>
+        <w:rPr>
+          <w:rFonts w:ascii="Liberation Mono" w:hAnsi="Liberation Mono"/>
+          <w:rtl w:val="0"/>
+          <w:lang w:val="de-DE"/>
+        </w:rPr>
+        <w:t>getKantenAttribut(start, ziel, attribut)</w:t>
+      </w:r>
+    </w:p>
+    <w:p>
+      <w:pPr>
+        <w:pStyle w:val="Body"/>
+        <w:numPr>
+          <w:ilvl w:val="1"/>
+          <w:numId w:val="5"/>
+        </w:numPr>
+        <w:bidi w:val="0"/>
+      </w:pPr>
+      <w:r>
+        <w:rPr>
+          <w:rtl w:val="0"/>
+        </w:rPr>
+        <w:t>liefert den Wert des angegebenen Attributes der Kante zwischen den angegebenen Knoten</w:t>
+      </w:r>
+    </w:p>
+    <w:p>
+      <w:pPr>
+        <w:pStyle w:val="Body"/>
+        <w:numPr>
+          <w:ilvl w:val="0"/>
+          <w:numId w:val="5"/>
+        </w:numPr>
+        <w:rPr>
+          <w:rFonts w:ascii="Liberation Mono" w:hAnsi="Liberation Mono"/>
+          <w:lang w:val="de-DE"/>
+        </w:rPr>
+      </w:pPr>
+      <w:r>
+        <w:rPr>
+          <w:rFonts w:ascii="Liberation Mono" w:hAnsi="Liberation Mono"/>
+          <w:rtl w:val="0"/>
+          <w:lang w:val="de-DE"/>
+        </w:rPr>
+        <w:t>setKantenAttribut(start, ziel, attribut, wert)</w:t>
+      </w:r>
+    </w:p>
+    <w:p>
+      <w:pPr>
+        <w:pStyle w:val="Body"/>
+        <w:numPr>
+          <w:ilvl w:val="1"/>
+          <w:numId w:val="5"/>
+        </w:numPr>
+        <w:bidi w:val="0"/>
+      </w:pPr>
+      <w:r>
+        <w:rPr>
+          <w:rtl w:val="0"/>
+        </w:rPr>
+        <w:t>setzt dass angegebene Attribut der Kante zwischen den angegebenen Knoten auf den angegebenen Wert.</w:t>
+      </w:r>
+    </w:p>
+    <w:p>
+      <w:pPr>
+        <w:pStyle w:val="Body"/>
+        <w:numPr>
+          <w:ilvl w:val="0"/>
+          <w:numId w:val="5"/>
+        </w:numPr>
+        <w:rPr>
+          <w:rFonts w:ascii="Liberation Mono" w:hAnsi="Liberation Mono"/>
+          <w:lang w:val="de-DE"/>
+        </w:rPr>
+      </w:pPr>
+      <w:r>
+        <w:rPr>
+          <w:rFonts w:ascii="Liberation Mono" w:hAnsi="Liberation Mono"/>
+          <w:rtl w:val="0"/>
+          <w:lang w:val="de-DE"/>
+        </w:rPr>
+        <w:t>alleNachbarknoten(knoten)</w:t>
+      </w:r>
+    </w:p>
+    <w:p>
+      <w:pPr>
+        <w:pStyle w:val="Body"/>
+        <w:numPr>
+          <w:ilvl w:val="1"/>
+          <w:numId w:val="5"/>
+        </w:numPr>
+        <w:bidi w:val="0"/>
+      </w:pPr>
+      <w:r>
+        <w:rPr>
+          <w:rtl w:val="0"/>
+        </w:rPr>
+        <w:t>liefert eine Liste aller Nachbarknoten des angegebenen Knoten.</w:t>
+      </w:r>
+    </w:p>
+    <w:p>
+      <w:pPr>
+        <w:pStyle w:val="Body"/>
+        <w:numPr>
+          <w:ilvl w:val="0"/>
+          <w:numId w:val="5"/>
+        </w:numPr>
+        <w:rPr>
+          <w:rFonts w:ascii="Liberation Mono" w:hAnsi="Liberation Mono"/>
+          <w:lang w:val="de-DE"/>
+        </w:rPr>
+      </w:pPr>
+      <w:r>
+        <w:rPr>
+          <w:rFonts w:ascii="Liberation Mono" w:hAnsi="Liberation Mono"/>
+          <w:rtl w:val="0"/>
+          <w:lang w:val="de-DE"/>
+        </w:rPr>
+        <w:t>graphEinlesen(dateiname, sep = ",", header = 0)</w:t>
+      </w:r>
+    </w:p>
+    <w:p>
+      <w:pPr>
+        <w:pStyle w:val="Body"/>
+        <w:numPr>
+          <w:ilvl w:val="2"/>
+          <w:numId w:val="6"/>
+        </w:numPr>
+        <w:bidi w:val="0"/>
+      </w:pPr>
+      <w:r>
+        <w:rPr>
+          <w:rtl w:val="0"/>
+        </w:rPr>
+        <w:t>Hat man einen neuen (leeren) Graphen erzeugt, kann man hiermit alle Knoten und gewichteten Kanten aus einer CSV-Datei einlesen. Neben einer Kopfzeile enth</w:t>
+      </w:r>
+      <w:r>
+        <w:rPr>
+          <w:rtl w:val="0"/>
+        </w:rPr>
+        <w:t>ä</w:t>
+      </w:r>
+      <w:r>
+        <w:rPr>
+          <w:rtl w:val="0"/>
+        </w:rPr>
+        <w:t xml:space="preserve">lt die Datei durch Kommata getrennte Angaben der Form </w:t>
+      </w:r>
+      <w:r>
+        <w:br w:type="textWrapping"/>
+      </w:r>
+      <w:r>
+        <w:rPr>
+          <w:rFonts w:ascii="Liberation Mono" w:hAnsi="Liberation Mono"/>
+          <w:rtl w:val="0"/>
+          <w:lang w:val="de-DE"/>
+        </w:rPr>
+        <w:t>startknoten, zielknoten, gewicht</w:t>
+      </w:r>
+      <w:r>
+        <w:rPr>
+          <w:rFonts w:ascii="Liberation Mono" w:cs="Liberation Mono" w:hAnsi="Liberation Mono" w:eastAsia="Liberation Mono"/>
+        </w:rPr>
+        <w:br w:type="textWrapping"/>
+      </w:r>
+      <w:r>
+        <w:rPr>
+          <w:rtl w:val="0"/>
+        </w:rPr>
+        <w:t>Pro Zeile werden dann die zwei Knoten sowie die zugeh</w:t>
+      </w:r>
+      <w:r>
+        <w:rPr>
+          <w:rtl w:val="0"/>
+        </w:rPr>
+        <w:t>ö</w:t>
+      </w:r>
+      <w:r>
+        <w:rPr>
+          <w:rtl w:val="0"/>
+        </w:rPr>
+        <w:t>rige gewichtete Kante in den Graphen eingef</w:t>
+      </w:r>
+      <w:r>
+        <w:rPr>
+          <w:rtl w:val="0"/>
+        </w:rPr>
+        <w:t>ü</w:t>
+      </w:r>
+      <w:r>
+        <w:rPr>
+          <w:rtl w:val="0"/>
+        </w:rPr>
+        <w:t>gt.</w:t>
+      </w:r>
+    </w:p>
+    <w:p>
+      <w:pPr>
+        <w:pStyle w:val="Body"/>
+      </w:pPr>
+      <w:r>
+        <w:rPr>
+          <w:rFonts w:ascii="Arial Unicode MS" w:cs="Arial Unicode MS" w:hAnsi="Arial Unicode MS" w:eastAsia="Arial Unicode MS"/>
+          <w:b w:val="0"/>
+          <w:bCs w:val="0"/>
+          <w:i w:val="0"/>
+          <w:iCs w:val="0"/>
+        </w:rPr>
+        <w:br w:type="page"/>
+      </w:r>
+    </w:p>
+    <w:p>
+      <w:pPr>
+        <w:pStyle w:val="Body"/>
+        <w:bidi w:val="0"/>
+      </w:pPr>
+      <w:r>
+        <w:rPr>
+          <w:rtl w:val="0"/>
+        </w:rPr>
         <w:t xml:space="preserve">Das folgende Python-Programm zeigt das Beispiel des bekannten </w:t>
       </w:r>
       <w:r>
@@ -4354,7 +4621,7 @@
         <mc:AlternateContent>
           <mc:Choice Requires="wps">
             <w:drawing xmlns:a="http://schemas.openxmlformats.org/drawingml/2006/main">
-              <wp:anchor distT="152400" distB="152400" distL="152400" distR="152400" simplePos="0" relativeHeight="251668480" behindDoc="0" locked="0" layoutInCell="1" allowOverlap="1">
+              <wp:anchor distT="152400" distB="152400" distL="152400" distR="152400" simplePos="0" relativeHeight="251667456" behindDoc="0" locked="0" layoutInCell="1" allowOverlap="1">
                 <wp:simplePos x="0" y="0"/>
                 <wp:positionH relativeFrom="margin">
                   <wp:posOffset>-6350</wp:posOffset>
@@ -4593,7 +4860,7 @@
           </mc:Choice>
           <mc:Fallback>
             <w:pict>
-              <v:shape id="_x0000_s1033" type="#_x0000_t202" style="visibility:visible;position:absolute;margin-left:-0.5pt;margin-top:29.5pt;width:451.0pt;height:119.4pt;z-index:251668480;mso-position-horizontal:absolute;mso-position-horizontal-relative:margin;mso-position-vertical:absolute;mso-position-vertical-relative:line;mso-wrap-distance-left:12.0pt;mso-wrap-distance-top:12.0pt;mso-wrap-distance-right:12.0pt;mso-wrap-distance-bottom:12.0pt;">
+              <v:shape id="_x0000_s1033" type="#_x0000_t202" style="visibility:visible;position:absolute;margin-left:-0.5pt;margin-top:29.5pt;width:451.0pt;height:119.4pt;z-index:251667456;mso-position-horizontal:absolute;mso-position-horizontal-relative:margin;mso-position-vertical:absolute;mso-position-vertical-relative:line;mso-wrap-distance-left:12.0pt;mso-wrap-distance-top:12.0pt;mso-wrap-distance-right:12.0pt;mso-wrap-distance-bottom:12.0pt;">
                 <v:fill on="f"/>
                 <v:stroke on="f" weight="1.0pt" dashstyle="solid" endcap="flat" miterlimit="400.0%" joinstyle="miter" linestyle="single" startarrow="none" startarrowwidth="medium" startarrowlength="medium" endarrow="none" endarrowwidth="medium" endarrowlength="medium"/>
                 <v:textbox>
@@ -4859,7 +5126,7 @@
         <mc:AlternateContent>
           <mc:Choice Requires="wps">
             <w:drawing xmlns:a="http://schemas.openxmlformats.org/drawingml/2006/main">
-              <wp:anchor distT="152400" distB="152400" distL="152400" distR="152400" simplePos="0" relativeHeight="251666432" behindDoc="0" locked="0" layoutInCell="1" allowOverlap="1">
+              <wp:anchor distT="152400" distB="152400" distL="152400" distR="152400" simplePos="0" relativeHeight="251665408" behindDoc="0" locked="0" layoutInCell="1" allowOverlap="1">
                 <wp:simplePos x="0" y="0"/>
                 <wp:positionH relativeFrom="margin">
                   <wp:posOffset>-6350</wp:posOffset>
@@ -4989,7 +5256,7 @@
           </mc:Choice>
           <mc:Fallback>
             <w:pict>
-              <v:shape id="_x0000_s1034" type="#_x0000_t202" style="visibility:visible;position:absolute;margin-left:-0.5pt;margin-top:18.5pt;width:451.0pt;height:60.3pt;z-index:251666432;mso-position-horizontal:absolute;mso-position-horizontal-relative:margin;mso-position-vertical:absolute;mso-position-vertical-relative:line;mso-wrap-distance-left:12.0pt;mso-wrap-distance-top:12.0pt;mso-wrap-distance-right:12.0pt;mso-wrap-distance-bottom:12.0pt;">
+              <v:shape id="_x0000_s1034" type="#_x0000_t202" style="visibility:visible;position:absolute;margin-left:-0.5pt;margin-top:18.5pt;width:451.0pt;height:60.3pt;z-index:251665408;mso-position-horizontal:absolute;mso-position-horizontal-relative:margin;mso-position-vertical:absolute;mso-position-vertical-relative:line;mso-wrap-distance-left:12.0pt;mso-wrap-distance-top:12.0pt;mso-wrap-distance-right:12.0pt;mso-wrap-distance-bottom:12.0pt;">
                 <v:fill on="f"/>
                 <v:stroke on="f" weight="1.0pt" dashstyle="solid" endcap="flat" miterlimit="400.0%" joinstyle="miter" linestyle="single" startarrow="none" startarrowwidth="medium" startarrowlength="medium" endarrow="none" endarrowwidth="medium" endarrowlength="medium"/>
                 <v:textbox>
@@ -5101,7 +5368,7 @@
         <mc:AlternateContent>
           <mc:Choice Requires="wps">
             <w:drawing xmlns:a="http://schemas.openxmlformats.org/drawingml/2006/main">
-              <wp:anchor distT="152400" distB="152400" distL="152400" distR="152400" simplePos="0" relativeHeight="251667456" behindDoc="0" locked="0" layoutInCell="1" allowOverlap="1">
+              <wp:anchor distT="152400" distB="152400" distL="152400" distR="152400" simplePos="0" relativeHeight="251666432" behindDoc="0" locked="0" layoutInCell="1" allowOverlap="1">
                 <wp:simplePos x="0" y="0"/>
                 <wp:positionH relativeFrom="margin">
                   <wp:posOffset>-6350</wp:posOffset>
@@ -5959,7 +6226,7 @@
           </mc:Choice>
           <mc:Fallback>
             <w:pict>
-              <v:shape id="_x0000_s1035" type="#_x0000_t202" style="visibility:visible;position:absolute;margin-left:-0.5pt;margin-top:17.5pt;width:451.0pt;height:514.7pt;z-index:251667456;mso-position-horizontal:absolute;mso-position-horizontal-relative:margin;mso-position-vertical:absolute;mso-position-vertical-relative:line;mso-wrap-distance-left:12.0pt;mso-wrap-distance-top:12.0pt;mso-wrap-distance-right:12.0pt;mso-wrap-distance-bottom:12.0pt;">
+              <v:shape id="_x0000_s1035" type="#_x0000_t202" style="visibility:visible;position:absolute;margin-left:-0.5pt;margin-top:17.5pt;width:451.0pt;height:514.7pt;z-index:251666432;mso-position-horizontal:absolute;mso-position-horizontal-relative:margin;mso-position-vertical:absolute;mso-position-vertical-relative:line;mso-wrap-distance-left:12.0pt;mso-wrap-distance-top:12.0pt;mso-wrap-distance-right:12.0pt;mso-wrap-distance-bottom:12.0pt;">
                 <v:fill on="f"/>
                 <v:stroke on="f" weight="1.0pt" dashstyle="solid" endcap="flat" miterlimit="400.0%" joinstyle="miter" linestyle="single" startarrow="none" startarrowwidth="medium" startarrowlength="medium" endarrow="none" endarrowwidth="medium" endarrowlength="medium"/>
                 <v:textbox>
@@ -6815,13 +7082,13 @@
       </w:pPr>
       <w:r>
         <w:drawing xmlns:a="http://schemas.openxmlformats.org/drawingml/2006/main">
-          <wp:anchor distT="152400" distB="152400" distL="152400" distR="152400" simplePos="0" relativeHeight="251669504" behindDoc="0" locked="0" layoutInCell="1" allowOverlap="1">
+          <wp:anchor distT="152400" distB="152400" distL="152400" distR="152400" simplePos="0" relativeHeight="251668480" behindDoc="0" locked="0" layoutInCell="1" allowOverlap="1">
             <wp:simplePos x="0" y="0"/>
             <wp:positionH relativeFrom="margin">
-              <wp:posOffset>1050290</wp:posOffset>
+              <wp:posOffset>1050289</wp:posOffset>
             </wp:positionH>
             <wp:positionV relativeFrom="line">
-              <wp:posOffset>236219</wp:posOffset>
+              <wp:posOffset>236220</wp:posOffset>
             </wp:positionV>
             <wp:extent cx="3290527" cy="2594085"/>
             <wp:effectExtent l="0" t="0" r="0" b="0"/>
@@ -8418,6 +8685,261 @@
     <w:abstractNumId w:val="2"/>
   </w:num>
   <w:num w:numId="5">
+    <w:abstractNumId w:val="0"/>
+    <w:lvlOverride w:ilvl="0">
+      <w:lvl w:ilvl="0">
+        <w:start w:val="1"/>
+        <w:numFmt w:val="bullet"/>
+        <w:suff w:val="tab"/>
+        <w:lvlText w:val="•"/>
+        <w:lvlJc w:val="left"/>
+        <w:pPr>
+          <w:ind w:left="180" w:hanging="180"/>
+        </w:pPr>
+        <w:rPr>
+          <w:rFonts w:hAnsi="Arial Unicode MS"/>
+          <w:caps w:val="0"/>
+          <w:smallCaps w:val="0"/>
+          <w:strike w:val="0"/>
+          <w:dstrike w:val="0"/>
+          <w:outline w:val="0"/>
+          <w:emboss w:val="0"/>
+          <w:imprint w:val="0"/>
+          <w:spacing w:val="0"/>
+          <w:w w:val="100"/>
+          <w:kern w:val="0"/>
+          <w:position w:val="0"/>
+          <w:highlight w:val="none"/>
+          <w:vertAlign w:val="baseline"/>
+        </w:rPr>
+      </w:lvl>
+    </w:lvlOverride>
+    <w:lvlOverride w:ilvl="1">
+      <w:lvl w:ilvl="1">
+        <w:start w:val="1"/>
+        <w:numFmt w:val="bullet"/>
+        <w:suff w:val="tab"/>
+        <w:lvlText w:val="•"/>
+        <w:lvlJc w:val="left"/>
+        <w:pPr>
+          <w:ind w:left="360" w:hanging="180"/>
+        </w:pPr>
+        <w:rPr>
+          <w:rFonts w:hAnsi="Arial Unicode MS"/>
+          <w:caps w:val="0"/>
+          <w:smallCaps w:val="0"/>
+          <w:strike w:val="0"/>
+          <w:dstrike w:val="0"/>
+          <w:outline w:val="0"/>
+          <w:emboss w:val="0"/>
+          <w:imprint w:val="0"/>
+          <w:spacing w:val="0"/>
+          <w:w w:val="100"/>
+          <w:kern w:val="0"/>
+          <w:position w:val="0"/>
+          <w:highlight w:val="none"/>
+          <w:vertAlign w:val="baseline"/>
+        </w:rPr>
+      </w:lvl>
+    </w:lvlOverride>
+    <w:lvlOverride w:ilvl="2">
+      <w:lvl w:ilvl="2">
+        <w:start w:val="1"/>
+        <w:numFmt w:val="bullet"/>
+        <w:suff w:val="tab"/>
+        <w:lvlText w:val="•"/>
+        <w:lvlJc w:val="left"/>
+        <w:pPr>
+          <w:ind w:left="540" w:hanging="180"/>
+        </w:pPr>
+        <w:rPr>
+          <w:rFonts w:hAnsi="Arial Unicode MS"/>
+          <w:caps w:val="0"/>
+          <w:smallCaps w:val="0"/>
+          <w:strike w:val="0"/>
+          <w:dstrike w:val="0"/>
+          <w:outline w:val="0"/>
+          <w:emboss w:val="0"/>
+          <w:imprint w:val="0"/>
+          <w:spacing w:val="0"/>
+          <w:w w:val="100"/>
+          <w:kern w:val="0"/>
+          <w:position w:val="0"/>
+          <w:highlight w:val="none"/>
+          <w:vertAlign w:val="baseline"/>
+        </w:rPr>
+      </w:lvl>
+    </w:lvlOverride>
+    <w:lvlOverride w:ilvl="3">
+      <w:lvl w:ilvl="3">
+        <w:start w:val="1"/>
+        <w:numFmt w:val="bullet"/>
+        <w:suff w:val="tab"/>
+        <w:lvlText w:val="•"/>
+        <w:lvlJc w:val="left"/>
+        <w:pPr>
+          <w:ind w:left="720" w:hanging="180"/>
+        </w:pPr>
+        <w:rPr>
+          <w:rFonts w:hAnsi="Arial Unicode MS"/>
+          <w:caps w:val="0"/>
+          <w:smallCaps w:val="0"/>
+          <w:strike w:val="0"/>
+          <w:dstrike w:val="0"/>
+          <w:outline w:val="0"/>
+          <w:emboss w:val="0"/>
+          <w:imprint w:val="0"/>
+          <w:spacing w:val="0"/>
+          <w:w w:val="100"/>
+          <w:kern w:val="0"/>
+          <w:position w:val="0"/>
+          <w:highlight w:val="none"/>
+          <w:vertAlign w:val="baseline"/>
+        </w:rPr>
+      </w:lvl>
+    </w:lvlOverride>
+    <w:lvlOverride w:ilvl="4">
+      <w:lvl w:ilvl="4">
+        <w:start w:val="1"/>
+        <w:numFmt w:val="bullet"/>
+        <w:suff w:val="tab"/>
+        <w:lvlText w:val="•"/>
+        <w:lvlJc w:val="left"/>
+        <w:pPr>
+          <w:ind w:left="900" w:hanging="180"/>
+        </w:pPr>
+        <w:rPr>
+          <w:rFonts w:hAnsi="Arial Unicode MS"/>
+          <w:caps w:val="0"/>
+          <w:smallCaps w:val="0"/>
+          <w:strike w:val="0"/>
+          <w:dstrike w:val="0"/>
+          <w:outline w:val="0"/>
+          <w:emboss w:val="0"/>
+          <w:imprint w:val="0"/>
+          <w:spacing w:val="0"/>
+          <w:w w:val="100"/>
+          <w:kern w:val="0"/>
+          <w:position w:val="0"/>
+          <w:highlight w:val="none"/>
+          <w:vertAlign w:val="baseline"/>
+        </w:rPr>
+      </w:lvl>
+    </w:lvlOverride>
+    <w:lvlOverride w:ilvl="5">
+      <w:lvl w:ilvl="5">
+        <w:start w:val="1"/>
+        <w:numFmt w:val="bullet"/>
+        <w:suff w:val="tab"/>
+        <w:lvlText w:val="•"/>
+        <w:lvlJc w:val="left"/>
+        <w:pPr>
+          <w:ind w:left="1080" w:hanging="180"/>
+        </w:pPr>
+        <w:rPr>
+          <w:rFonts w:hAnsi="Arial Unicode MS"/>
+          <w:caps w:val="0"/>
+          <w:smallCaps w:val="0"/>
+          <w:strike w:val="0"/>
+          <w:dstrike w:val="0"/>
+          <w:outline w:val="0"/>
+          <w:emboss w:val="0"/>
+          <w:imprint w:val="0"/>
+          <w:spacing w:val="0"/>
+          <w:w w:val="100"/>
+          <w:kern w:val="0"/>
+          <w:position w:val="0"/>
+          <w:highlight w:val="none"/>
+          <w:vertAlign w:val="baseline"/>
+        </w:rPr>
+      </w:lvl>
+    </w:lvlOverride>
+    <w:lvlOverride w:ilvl="6">
+      <w:lvl w:ilvl="6">
+        <w:start w:val="1"/>
+        <w:numFmt w:val="bullet"/>
+        <w:suff w:val="tab"/>
+        <w:lvlText w:val="•"/>
+        <w:lvlJc w:val="left"/>
+        <w:pPr>
+          <w:ind w:left="1260" w:hanging="180"/>
+        </w:pPr>
+        <w:rPr>
+          <w:rFonts w:hAnsi="Arial Unicode MS"/>
+          <w:caps w:val="0"/>
+          <w:smallCaps w:val="0"/>
+          <w:strike w:val="0"/>
+          <w:dstrike w:val="0"/>
+          <w:outline w:val="0"/>
+          <w:emboss w:val="0"/>
+          <w:imprint w:val="0"/>
+          <w:spacing w:val="0"/>
+          <w:w w:val="100"/>
+          <w:kern w:val="0"/>
+          <w:position w:val="0"/>
+          <w:highlight w:val="none"/>
+          <w:vertAlign w:val="baseline"/>
+        </w:rPr>
+      </w:lvl>
+    </w:lvlOverride>
+    <w:lvlOverride w:ilvl="7">
+      <w:lvl w:ilvl="7">
+        <w:start w:val="1"/>
+        <w:numFmt w:val="bullet"/>
+        <w:suff w:val="tab"/>
+        <w:lvlText w:val="•"/>
+        <w:lvlJc w:val="left"/>
+        <w:pPr>
+          <w:ind w:left="1440" w:hanging="180"/>
+        </w:pPr>
+        <w:rPr>
+          <w:rFonts w:hAnsi="Arial Unicode MS"/>
+          <w:caps w:val="0"/>
+          <w:smallCaps w:val="0"/>
+          <w:strike w:val="0"/>
+          <w:dstrike w:val="0"/>
+          <w:outline w:val="0"/>
+          <w:emboss w:val="0"/>
+          <w:imprint w:val="0"/>
+          <w:spacing w:val="0"/>
+          <w:w w:val="100"/>
+          <w:kern w:val="0"/>
+          <w:position w:val="0"/>
+          <w:highlight w:val="none"/>
+          <w:vertAlign w:val="baseline"/>
+        </w:rPr>
+      </w:lvl>
+    </w:lvlOverride>
+    <w:lvlOverride w:ilvl="8">
+      <w:lvl w:ilvl="8">
+        <w:start w:val="1"/>
+        <w:numFmt w:val="bullet"/>
+        <w:suff w:val="tab"/>
+        <w:lvlText w:val="•"/>
+        <w:lvlJc w:val="left"/>
+        <w:pPr>
+          <w:ind w:left="1620" w:hanging="180"/>
+        </w:pPr>
+        <w:rPr>
+          <w:rFonts w:hAnsi="Arial Unicode MS"/>
+          <w:caps w:val="0"/>
+          <w:smallCaps w:val="0"/>
+          <w:strike w:val="0"/>
+          <w:dstrike w:val="0"/>
+          <w:outline w:val="0"/>
+          <w:emboss w:val="0"/>
+          <w:imprint w:val="0"/>
+          <w:spacing w:val="0"/>
+          <w:w w:val="100"/>
+          <w:kern w:val="0"/>
+          <w:position w:val="0"/>
+          <w:highlight w:val="none"/>
+          <w:vertAlign w:val="baseline"/>
+        </w:rPr>
+      </w:lvl>
+    </w:lvlOverride>
+  </w:num>
+  <w:num w:numId="6">
     <w:abstractNumId w:val="0"/>
     <w:lvlOverride w:ilvl="0">
       <w:lvl w:ilvl="0">
@@ -9219,7 +9741,7 @@
       <w:u w:val="none"/>
       <w:shd w:val="nil" w:color="auto" w:fill="auto"/>
       <w:vertAlign w:val="baseline"/>
-      <w:lang w:val="nl-NL"/>
+      <w:lang w:val="de-DE"/>
       <w14:textOutline>
         <w14:noFill/>
       </w14:textOutline>

</xml_diff>